<commit_message>
Atualização de documentos Visão, Risco, Iteração
</commit_message>
<xml_diff>
--- a/Acompanhamento/Plano de Projeto.docx
+++ b/Acompanhamento/Plano de Projeto.docx
@@ -3146,16 +3146,8 @@
               <w:rPr>
                 <w:lang w:val="pt-BR"/>
               </w:rPr>
-              <w:t xml:space="preserve">Bike PE </w:t>
-            </w:r>
-            <w:proofErr w:type="spellStart"/>
-            <w:r>
-              <w:rPr>
-                <w:lang w:val="pt-BR"/>
-              </w:rPr>
-              <w:t>Locator</w:t>
-            </w:r>
-            <w:proofErr w:type="spellEnd"/>
+              <w:t>de Rastreamento</w:t>
+            </w:r>
           </w:p>
         </w:tc>
         <w:tc>
@@ -3328,16 +3320,14 @@
               <w:rPr>
                 <w:lang w:val="pt-BR"/>
               </w:rPr>
-              <w:t xml:space="preserve"> do Sistema Bike PE </w:t>
-            </w:r>
-            <w:proofErr w:type="spellStart"/>
+              <w:t xml:space="preserve"> do Sistema </w:t>
+            </w:r>
             <w:r>
               <w:rPr>
                 <w:lang w:val="pt-BR"/>
               </w:rPr>
-              <w:t>Locator</w:t>
-            </w:r>
-            <w:proofErr w:type="spellEnd"/>
+              <w:t>Sistema de Rastreamento</w:t>
+            </w:r>
           </w:p>
         </w:tc>
         <w:tc>
@@ -3831,155 +3821,41 @@
       </w:r>
       <w:proofErr w:type="spellEnd"/>
     </w:p>
+    <w:p/>
     <w:p>
       <w:pPr>
-        <w:pStyle w:val="InfoBlue"/>
-        <w:rPr>
-          <w:lang w:val="pt-BR"/>
-        </w:rPr>
-      </w:pPr>
-    </w:p>
-    <w:p>
-      <w:pPr>
         <w:pStyle w:val="Corpodetexto"/>
-        <w:ind w:left="426" w:firstLine="294"/>
-        <w:rPr>
-          <w:lang w:val="pt-BR"/>
-        </w:rPr>
-      </w:pPr>
-      <w:r>
-        <w:rPr>
-          <w:lang w:val="pt-BR"/>
-        </w:rPr>
-        <w:t xml:space="preserve">No projeto, foram </w:t>
-      </w:r>
-      <w:r>
-        <w:rPr>
-          <w:lang w:val="pt-BR"/>
-        </w:rPr>
-        <w:t>apresentadas dificuldades referentes</w:t>
-      </w:r>
-      <w:r>
-        <w:rPr>
-          <w:lang w:val="pt-BR"/>
-        </w:rPr>
-        <w:t xml:space="preserve"> ao </w:t>
-      </w:r>
-      <w:r>
-        <w:rPr>
-          <w:lang w:val="pt-BR"/>
-        </w:rPr>
-        <w:t>Processo de Desenvolvimento e Métodos de Acompanhamento</w:t>
-      </w:r>
-      <w:r>
-        <w:rPr>
-          <w:lang w:val="pt-BR"/>
-        </w:rPr>
-        <w:t xml:space="preserve"> </w:t>
-      </w:r>
-      <w:r>
-        <w:rPr>
-          <w:lang w:val="pt-BR"/>
-        </w:rPr>
-        <w:t>pelo motivo de ultrapassar o horário estabelecido</w:t>
-      </w:r>
-      <w:r>
-        <w:rPr>
-          <w:lang w:val="pt-BR"/>
-        </w:rPr>
-        <w:t xml:space="preserve">, gerando cansaço </w:t>
-      </w:r>
-      <w:r>
-        <w:rPr>
-          <w:lang w:val="pt-BR"/>
-        </w:rPr>
-        <w:t>de todos os envolvidos e consequentemente atraso na produção do projeto</w:t>
-      </w:r>
-      <w:r>
-        <w:rPr>
-          <w:lang w:val="pt-BR"/>
-        </w:rPr>
-        <w:t xml:space="preserve">. Também </w:t>
-      </w:r>
-      <w:r>
-        <w:rPr>
-          <w:lang w:val="pt-BR"/>
-        </w:rPr>
-        <w:t>foram</w:t>
-      </w:r>
-      <w:r>
-        <w:rPr>
-          <w:lang w:val="pt-BR"/>
-        </w:rPr>
-        <w:t xml:space="preserve"> </w:t>
-      </w:r>
-      <w:r>
-        <w:rPr>
-          <w:lang w:val="pt-BR"/>
-        </w:rPr>
-        <w:t>levantados os Objetivos e Marcos do Projeto</w:t>
-      </w:r>
-      <w:r>
-        <w:rPr>
-          <w:lang w:val="pt-BR"/>
-        </w:rPr>
-        <w:t xml:space="preserve"> na qual obteve dificuldades quanto o preenchimento dos períodos</w:t>
-      </w:r>
-      <w:r>
-        <w:rPr>
-          <w:b/>
-          <w:lang w:val="pt-BR"/>
-        </w:rPr>
-        <w:t>.</w:t>
-      </w:r>
-      <w:r>
-        <w:rPr>
-          <w:b/>
-          <w:lang w:val="pt-BR"/>
-        </w:rPr>
-        <w:t xml:space="preserve"> </w:t>
-      </w:r>
-      <w:r>
-        <w:rPr>
-          <w:lang w:val="pt-BR"/>
-        </w:rPr>
-        <w:t xml:space="preserve">Portanto, nos próximos projetos, a equipe </w:t>
-      </w:r>
-      <w:r>
-        <w:rPr>
-          <w:lang w:val="pt-BR"/>
-        </w:rPr>
-        <w:t>estar</w:t>
-      </w:r>
-      <w:r>
-        <w:rPr>
-          <w:lang w:val="pt-BR"/>
-        </w:rPr>
-        <w:t xml:space="preserve">á </w:t>
-      </w:r>
-      <w:r>
-        <w:rPr>
-          <w:lang w:val="pt-BR"/>
-        </w:rPr>
-        <w:t>preparada</w:t>
-      </w:r>
-      <w:r>
-        <w:rPr>
-          <w:lang w:val="pt-BR"/>
-        </w:rPr>
-        <w:t xml:space="preserve"> </w:t>
-      </w:r>
-      <w:r>
-        <w:rPr>
-          <w:lang w:val="pt-BR"/>
-        </w:rPr>
-        <w:t xml:space="preserve">para evitar </w:t>
-      </w:r>
-      <w:r>
-        <w:rPr>
-          <w:lang w:val="pt-BR"/>
-        </w:rPr>
-        <w:t>os problemas apresentados.</w:t>
+        <w:ind w:left="0"/>
+        <w:rPr>
+          <w:color w:val="000000" w:themeColor="text1"/>
+          <w:lang w:val="pt-BR"/>
+        </w:rPr>
+      </w:pPr>
+      <w:r>
+        <w:rPr>
+          <w:rFonts w:ascii="Times" w:hAnsi="Times"/>
+          <w:color w:val="000000" w:themeColor="text1"/>
+          <w:lang w:val="pt-BR"/>
+        </w:rPr>
+        <w:t xml:space="preserve">Identificamos que os recursos devem ser </w:t>
+      </w:r>
+      <w:proofErr w:type="gramStart"/>
+      <w:r>
+        <w:rPr>
+          <w:rFonts w:ascii="Times" w:hAnsi="Times"/>
+          <w:color w:val="000000" w:themeColor="text1"/>
+          <w:lang w:val="pt-BR"/>
+        </w:rPr>
+        <w:t>melhor</w:t>
+      </w:r>
+      <w:proofErr w:type="gramEnd"/>
+      <w:r>
+        <w:rPr>
+          <w:rFonts w:ascii="Times" w:hAnsi="Times"/>
+          <w:color w:val="000000" w:themeColor="text1"/>
+          <w:lang w:val="pt-BR"/>
+        </w:rPr>
+        <w:t xml:space="preserve"> gerenciados quando se tem um projeto com equipes internas e externas envolvidas ao mesmo tempo.</w:t>
       </w:r>
     </w:p>
     <w:p>
@@ -4183,7 +4059,7 @@
               <w:noProof/>
               <w:lang w:val="pt-BR"/>
             </w:rPr>
-            <w:t>1</w:t>
+            <w:t>3</w:t>
           </w:r>
           <w:r>
             <w:rPr>
@@ -8116,7 +7992,7 @@
 </file>
 
 <file path=customXml/itemProps1.xml><?xml version="1.0" encoding="utf-8"?>
-<ds:datastoreItem xmlns:ds="http://schemas.openxmlformats.org/officeDocument/2006/customXml" ds:itemID="{78C35619-D39E-4C57-8DA3-2D022E35EE23}">
+<ds:datastoreItem xmlns:ds="http://schemas.openxmlformats.org/officeDocument/2006/customXml" ds:itemID="{C37B579D-C60A-4E8E-BA47-0DE817456FFC}">
   <ds:schemaRefs>
     <ds:schemaRef ds:uri="http://schemas.openxmlformats.org/officeDocument/2006/bibliography"/>
   </ds:schemaRefs>

</xml_diff>

<commit_message>
Correção documentos diversos (Feedback do Professor)
</commit_message>
<xml_diff>
--- a/Acompanhamento/Plano de Projeto.docx
+++ b/Acompanhamento/Plano de Projeto.docx
@@ -129,19 +129,8 @@
           <w:sz w:val="20"/>
           <w:lang w:val="pt-BR"/>
         </w:rPr>
-        <w:t>s de desenvolvimento</w:t>
-      </w:r>
-      <w:proofErr w:type="gramStart"/>
-      <w:r>
-        <w:rPr>
-          <w:rFonts w:ascii="Times New Roman" w:hAnsi="Times New Roman"/>
-          <w:b w:val="0"/>
-          <w:sz w:val="20"/>
-          <w:lang w:val="pt-BR"/>
-        </w:rPr>
-        <w:t xml:space="preserve">  </w:t>
-      </w:r>
-      <w:proofErr w:type="gramEnd"/>
+        <w:t xml:space="preserve">s de desenvolvimento </w:t>
+      </w:r>
       <w:r>
         <w:rPr>
           <w:rFonts w:ascii="Times New Roman" w:hAnsi="Times New Roman"/>
@@ -2435,23 +2424,21 @@
           <w:rFonts w:ascii="Arial" w:hAnsi="Arial" w:cs="Arial"/>
           <w:lang w:val="pt-BR"/>
         </w:rPr>
-        <w:t xml:space="preserve">Objetivo – Trazer à equipe o conhecimento sobre o que foi realizado e sobre os lados positivos e negativos do projeto. </w:t>
-      </w:r>
-      <w:proofErr w:type="gramStart"/>
-      <w:r>
-        <w:rPr>
-          <w:rFonts w:ascii="Arial" w:hAnsi="Arial" w:cs="Arial"/>
-          <w:lang w:val="pt-BR"/>
-        </w:rPr>
-        <w:t>Se foi</w:t>
-      </w:r>
-      <w:proofErr w:type="gramEnd"/>
-      <w:r>
-        <w:rPr>
-          <w:rFonts w:ascii="Arial" w:hAnsi="Arial" w:cs="Arial"/>
-          <w:lang w:val="pt-BR"/>
-        </w:rPr>
-        <w:t xml:space="preserve"> satisfatório e </w:t>
+        <w:t>Objetivo – Trazer à equipe o conhecimento sobre o que foi realizado e sobre os lados positivos</w:t>
+      </w:r>
+      <w:r>
+        <w:rPr>
+          <w:rFonts w:ascii="Arial" w:hAnsi="Arial" w:cs="Arial"/>
+          <w:lang w:val="pt-BR"/>
+        </w:rPr>
+        <w:t xml:space="preserve"> e negativos do projeto. Se </w:t>
+      </w:r>
+      <w:r>
+        <w:rPr>
+          <w:rFonts w:ascii="Arial" w:hAnsi="Arial" w:cs="Arial"/>
+          <w:lang w:val="pt-BR"/>
+        </w:rPr>
+        <w:t xml:space="preserve">satisfatório e </w:t>
       </w:r>
       <w:r>
         <w:rPr>
@@ -2963,19 +2950,67 @@
             </w:pPr>
             <w:proofErr w:type="spellStart"/>
             <w:r>
-              <w:t>Mitigar</w:t>
+              <w:t>Especificar</w:t>
             </w:r>
             <w:proofErr w:type="spellEnd"/>
             <w:r>
-              <w:t xml:space="preserve"> o </w:t>
+              <w:t xml:space="preserve"> </w:t>
             </w:r>
             <w:proofErr w:type="spellStart"/>
             <w:r>
-              <w:t>Risco</w:t>
+              <w:t>requisitos</w:t>
             </w:r>
             <w:proofErr w:type="spellEnd"/>
-            <w:r>
-              <w:t xml:space="preserve"> 1</w:t>
+          </w:p>
+          <w:p>
+            <w:pPr>
+              <w:pStyle w:val="Corpodetexto"/>
+              <w:numPr>
+                <w:ilvl w:val="0"/>
+                <w:numId w:val="10"/>
+              </w:numPr>
+              <w:spacing w:before="60"/>
+              <w:rPr>
+                <w:lang w:val="pt-BR"/>
+              </w:rPr>
+            </w:pPr>
+            <w:r>
+              <w:rPr>
+                <w:lang w:val="pt-BR"/>
+              </w:rPr>
+              <w:t>Especificar o Caso de Uso</w:t>
+            </w:r>
+            <w:r>
+              <w:rPr>
+                <w:lang w:val="pt-BR"/>
+              </w:rPr>
+              <w:t xml:space="preserve"> </w:t>
+            </w:r>
+            <w:proofErr w:type="spellStart"/>
+            <w:r>
+              <w:rPr>
+                <w:lang w:val="pt-BR"/>
+              </w:rPr>
+              <w:t>Login</w:t>
+            </w:r>
+            <w:proofErr w:type="spellEnd"/>
+            <w:r>
+              <w:rPr>
+                <w:lang w:val="pt-BR"/>
+              </w:rPr>
+              <w:t xml:space="preserve"> no Sistema</w:t>
+            </w:r>
+            <w:r>
+              <w:rPr>
+                <w:lang w:val="pt-BR"/>
+              </w:rPr>
+              <w:t xml:space="preserve"> </w:t>
+            </w:r>
+            <w:r>
+              <w:rPr>
+                <w:lang w:val="pt-BR"/>
+              </w:rPr>
+              <w:br/>
             </w:r>
           </w:p>
           <w:p>
@@ -2987,88 +3022,6 @@
                 <w:lang w:val="pt-BR"/>
               </w:rPr>
             </w:pPr>
-            <w:r>
-              <w:rPr>
-                <w:lang w:val="pt-BR"/>
-              </w:rPr>
-              <w:t>Especificar o Caso de Uso</w:t>
-            </w:r>
-            <w:r>
-              <w:rPr>
-                <w:lang w:val="pt-BR"/>
-              </w:rPr>
-              <w:t xml:space="preserve"> 1 </w:t>
-            </w:r>
-            <w:r>
-              <w:rPr>
-                <w:lang w:val="pt-BR"/>
-              </w:rPr>
-              <w:br/>
-            </w:r>
-            <w:r>
-              <w:rPr>
-                <w:lang w:val="pt-BR"/>
-              </w:rPr>
-              <w:lastRenderedPageBreak/>
-              <w:t>Cenário</w:t>
-            </w:r>
-            <w:r>
-              <w:rPr>
-                <w:lang w:val="pt-BR"/>
-              </w:rPr>
-              <w:t xml:space="preserve"> </w:t>
-            </w:r>
-            <w:proofErr w:type="gramStart"/>
-            <w:r>
-              <w:rPr>
-                <w:lang w:val="pt-BR"/>
-              </w:rPr>
-              <w:t>1</w:t>
-            </w:r>
-            <w:proofErr w:type="gramEnd"/>
-          </w:p>
-          <w:p>
-            <w:pPr>
-              <w:pStyle w:val="Corpodetexto"/>
-              <w:spacing w:before="60"/>
-              <w:ind w:left="360"/>
-              <w:rPr>
-                <w:lang w:val="pt-BR"/>
-              </w:rPr>
-            </w:pPr>
-            <w:r>
-              <w:rPr>
-                <w:lang w:val="pt-BR"/>
-              </w:rPr>
-              <w:t>Especificar o Caso de Uso</w:t>
-            </w:r>
-            <w:r>
-              <w:rPr>
-                <w:lang w:val="pt-BR"/>
-              </w:rPr>
-              <w:t xml:space="preserve"> 3 </w:t>
-            </w:r>
-            <w:r>
-              <w:rPr>
-                <w:lang w:val="pt-BR"/>
-              </w:rPr>
-              <w:br/>
-              <w:t>Cená</w:t>
-            </w:r>
-            <w:r>
-              <w:rPr>
-                <w:lang w:val="pt-BR"/>
-              </w:rPr>
-              <w:t xml:space="preserve">rio </w:t>
-            </w:r>
-            <w:proofErr w:type="gramStart"/>
-            <w:r>
-              <w:rPr>
-                <w:lang w:val="pt-BR"/>
-              </w:rPr>
-              <w:t>2</w:t>
-            </w:r>
-            <w:proofErr w:type="gramEnd"/>
           </w:p>
         </w:tc>
         <w:tc>
@@ -3095,7 +3048,10 @@
               <w:ind w:left="0"/>
             </w:pPr>
             <w:r>
-              <w:t>02/09/2013 a 16/09/2013</w:t>
+              <w:t>04/10/2013 a 17/10</w:t>
+            </w:r>
+            <w:r>
+              <w:t>/2013</w:t>
             </w:r>
           </w:p>
         </w:tc>
@@ -3134,19 +3090,7 @@
                 <w:lang w:val="pt-BR"/>
               </w:rPr>
               <w:lastRenderedPageBreak/>
-              <w:t>Especificação da Arquitetura do Sistema</w:t>
-            </w:r>
-            <w:r>
-              <w:rPr>
-                <w:lang w:val="pt-BR"/>
-              </w:rPr>
-              <w:t xml:space="preserve"> </w:t>
-            </w:r>
-            <w:r>
-              <w:rPr>
-                <w:lang w:val="pt-BR"/>
-              </w:rPr>
-              <w:t>de Rastreamento</w:t>
+              <w:t>Realizar Análise do Sistema de Rastreamento.</w:t>
             </w:r>
           </w:p>
         </w:tc>
@@ -3161,7 +3105,10 @@
               <w:ind w:left="0"/>
             </w:pPr>
             <w:r>
-              <w:t>I2</w:t>
+              <w:t>I</w:t>
+            </w:r>
+            <w:r>
+              <w:t>1</w:t>
             </w:r>
           </w:p>
         </w:tc>
@@ -3175,81 +3122,29 @@
               <w:spacing w:before="60"/>
               <w:ind w:left="0"/>
             </w:pPr>
-            <w:r>
-              <w:t>Objectives</w:t>
-            </w:r>
+            <w:proofErr w:type="spellStart"/>
+            <w:r>
+              <w:t>Objetivo</w:t>
+            </w:r>
+            <w:proofErr w:type="spellEnd"/>
           </w:p>
           <w:p>
             <w:pPr>
               <w:pStyle w:val="Corpodetexto"/>
               <w:numPr>
                 <w:ilvl w:val="0"/>
-                <w:numId w:val="11"/>
+                <w:numId w:val="15"/>
               </w:numPr>
               <w:spacing w:before="60"/>
-            </w:pPr>
-            <w:proofErr w:type="spellStart"/>
-            <w:r>
-              <w:t>Mitigar</w:t>
-            </w:r>
-            <w:proofErr w:type="spellEnd"/>
-            <w:r>
-              <w:t xml:space="preserve"> o </w:t>
-            </w:r>
-            <w:proofErr w:type="spellStart"/>
-            <w:r>
-              <w:t>Risco</w:t>
-            </w:r>
-            <w:proofErr w:type="spellEnd"/>
-            <w:r>
-              <w:t xml:space="preserve"> </w:t>
-            </w:r>
-            <w:r>
-              <w:t>2</w:t>
-            </w:r>
-          </w:p>
-          <w:p>
-            <w:pPr>
-              <w:ind w:left="360"/>
-              <w:rPr>
-                <w:lang w:val="pt-BR"/>
-              </w:rPr>
-            </w:pPr>
-            <w:r>
-              <w:rPr>
-                <w:lang w:val="pt-BR"/>
-              </w:rPr>
-              <w:t xml:space="preserve">Especificar o Caso de Uso </w:t>
-            </w:r>
-            <w:proofErr w:type="gramStart"/>
-            <w:r>
-              <w:rPr>
-                <w:lang w:val="pt-BR"/>
-              </w:rPr>
-              <w:t>1</w:t>
-            </w:r>
-            <w:proofErr w:type="gramEnd"/>
-            <w:r>
-              <w:rPr>
-                <w:lang w:val="pt-BR"/>
-              </w:rPr>
-              <w:t xml:space="preserve"> </w:t>
-            </w:r>
-          </w:p>
-          <w:p>
-            <w:pPr>
-              <w:ind w:left="360"/>
-            </w:pPr>
-            <w:proofErr w:type="spellStart"/>
-            <w:r>
-              <w:t>Cená</w:t>
-            </w:r>
-            <w:r>
-              <w:t>rio</w:t>
-            </w:r>
-            <w:proofErr w:type="spellEnd"/>
-            <w:r>
-              <w:t xml:space="preserve"> 2</w:t>
+              <w:rPr>
+                <w:lang w:val="pt-BR"/>
+              </w:rPr>
+            </w:pPr>
+            <w:r>
+              <w:rPr>
+                <w:lang w:val="pt-BR"/>
+              </w:rPr>
+              <w:t>Realizar Análise do Sistema de Rastreamento</w:t>
             </w:r>
           </w:p>
         </w:tc>
@@ -3263,9 +3158,11 @@
               <w:spacing w:before="60"/>
               <w:ind w:left="0"/>
             </w:pPr>
+            <w:proofErr w:type="spellStart"/>
             <w:r>
               <w:t>Período</w:t>
             </w:r>
+            <w:proofErr w:type="spellEnd"/>
           </w:p>
           <w:p>
             <w:pPr>
@@ -3308,25 +3205,11 @@
                 <w:lang w:val="pt-BR"/>
               </w:rPr>
             </w:pPr>
-            <w:proofErr w:type="gramStart"/>
-            <w:r>
-              <w:rPr>
-                <w:lang w:val="pt-BR"/>
-              </w:rPr>
-              <w:t>Implementação</w:t>
-            </w:r>
-            <w:proofErr w:type="gramEnd"/>
-            <w:r>
-              <w:rPr>
-                <w:lang w:val="pt-BR"/>
-              </w:rPr>
-              <w:t xml:space="preserve"> do Sistema </w:t>
-            </w:r>
-            <w:r>
-              <w:rPr>
-                <w:lang w:val="pt-BR"/>
-              </w:rPr>
-              <w:t>Sistema de Rastreamento</w:t>
+            <w:r>
+              <w:rPr>
+                <w:lang w:val="pt-BR"/>
+              </w:rPr>
+              <w:t>Criar Projeto do Sistema de Rastreamento</w:t>
             </w:r>
           </w:p>
         </w:tc>
@@ -3339,9 +3222,15 @@
               <w:pStyle w:val="Corpodetexto"/>
               <w:spacing w:before="60"/>
               <w:ind w:left="0"/>
-            </w:pPr>
-            <w:r>
-              <w:t>I3</w:t>
+              <w:rPr>
+                <w:lang w:val="pt-BR"/>
+              </w:rPr>
+            </w:pPr>
+            <w:r>
+              <w:rPr>
+                <w:lang w:val="pt-BR"/>
+              </w:rPr>
+              <w:t>I1</w:t>
             </w:r>
           </w:p>
         </w:tc>
@@ -3355,6 +3244,30 @@
               <w:spacing w:before="60"/>
               <w:ind w:left="0"/>
             </w:pPr>
+            <w:proofErr w:type="spellStart"/>
+            <w:r>
+              <w:t>Objetivo</w:t>
+            </w:r>
+            <w:proofErr w:type="spellEnd"/>
+          </w:p>
+          <w:p>
+            <w:pPr>
+              <w:pStyle w:val="Corpodetexto"/>
+              <w:numPr>
+                <w:ilvl w:val="0"/>
+                <w:numId w:val="16"/>
+              </w:numPr>
+              <w:spacing w:before="60"/>
+              <w:rPr>
+                <w:lang w:val="pt-BR"/>
+              </w:rPr>
+            </w:pPr>
+            <w:r>
+              <w:rPr>
+                <w:lang w:val="pt-BR"/>
+              </w:rPr>
+              <w:t>Criar Projeto do Sistema de Rastreamento</w:t>
+            </w:r>
           </w:p>
         </w:tc>
         <w:tc>
@@ -3378,9 +3291,12 @@
               <w:pStyle w:val="Corpodetexto"/>
               <w:spacing w:before="60"/>
               <w:ind w:left="0"/>
-            </w:pPr>
-            <w:r>
-              <w:t>02/10/2013 a 04/12/2013</w:t>
+              <w:rPr>
+                <w:lang w:val="pt-BR"/>
+              </w:rPr>
+            </w:pPr>
+            <w:r>
+              <w:t>17/09/2013 a 01/10/2013</w:t>
             </w:r>
           </w:p>
         </w:tc>
@@ -3393,10 +3309,10 @@
               <w:pStyle w:val="Corpodetexto"/>
               <w:spacing w:before="60"/>
               <w:ind w:left="0"/>
-            </w:pPr>
-            <w:r>
-              <w:t>17</w:t>
-            </w:r>
+              <w:rPr>
+                <w:lang w:val="pt-BR"/>
+              </w:rPr>
+            </w:pPr>
           </w:p>
         </w:tc>
       </w:tr>
@@ -3410,20 +3326,30 @@
               <w:pStyle w:val="Corpodetexto"/>
               <w:spacing w:before="60"/>
               <w:ind w:left="0"/>
-            </w:pPr>
-            <w:proofErr w:type="spellStart"/>
-            <w:r>
-              <w:t>Teste</w:t>
-            </w:r>
-            <w:proofErr w:type="spellEnd"/>
-            <w:r>
-              <w:t xml:space="preserve"> do </w:t>
-            </w:r>
-            <w:proofErr w:type="spellStart"/>
-            <w:r>
-              <w:t>Sistema</w:t>
-            </w:r>
-            <w:proofErr w:type="spellEnd"/>
+              <w:rPr>
+                <w:lang w:val="pt-BR"/>
+              </w:rPr>
+            </w:pPr>
+            <w:proofErr w:type="gramStart"/>
+            <w:r>
+              <w:rPr>
+                <w:lang w:val="pt-BR"/>
+              </w:rPr>
+              <w:t>Implementação</w:t>
+            </w:r>
+            <w:proofErr w:type="gramEnd"/>
+            <w:r>
+              <w:rPr>
+                <w:lang w:val="pt-BR"/>
+              </w:rPr>
+              <w:t xml:space="preserve"> do Sistema </w:t>
+            </w:r>
+            <w:r>
+              <w:rPr>
+                <w:lang w:val="pt-BR"/>
+              </w:rPr>
+              <w:t>Sistema de Rastreamento</w:t>
+            </w:r>
           </w:p>
         </w:tc>
         <w:tc>
@@ -3437,7 +3363,10 @@
               <w:ind w:left="0"/>
             </w:pPr>
             <w:r>
-              <w:t>I4</w:t>
+              <w:t>I</w:t>
+            </w:r>
+            <w:r>
+              <w:t>1</w:t>
             </w:r>
           </w:p>
         </w:tc>
@@ -3451,6 +3380,44 @@
               <w:spacing w:before="60"/>
               <w:ind w:left="0"/>
             </w:pPr>
+            <w:proofErr w:type="spellStart"/>
+            <w:r>
+              <w:t>Objetivo</w:t>
+            </w:r>
+            <w:proofErr w:type="spellEnd"/>
+          </w:p>
+          <w:p>
+            <w:pPr>
+              <w:pStyle w:val="Corpodetexto"/>
+              <w:numPr>
+                <w:ilvl w:val="0"/>
+                <w:numId w:val="17"/>
+              </w:numPr>
+              <w:spacing w:before="60"/>
+              <w:rPr>
+                <w:lang w:val="pt-BR"/>
+              </w:rPr>
+            </w:pPr>
+            <w:proofErr w:type="gramStart"/>
+            <w:r>
+              <w:rPr>
+                <w:lang w:val="pt-BR"/>
+              </w:rPr>
+              <w:t>Implementação</w:t>
+            </w:r>
+            <w:proofErr w:type="gramEnd"/>
+            <w:r>
+              <w:rPr>
+                <w:lang w:val="pt-BR"/>
+              </w:rPr>
+              <w:t xml:space="preserve"> do Sistema </w:t>
+            </w:r>
+            <w:r>
+              <w:rPr>
+                <w:lang w:val="pt-BR"/>
+              </w:rPr>
+              <w:t>Sistema de Rastreamento</w:t>
+            </w:r>
           </w:p>
         </w:tc>
         <w:tc>
@@ -3476,22 +3443,7 @@
               <w:ind w:left="0"/>
             </w:pPr>
             <w:r>
-              <w:t>04</w:t>
-            </w:r>
-            <w:r>
-              <w:t>/</w:t>
-            </w:r>
-            <w:r>
-              <w:t>12/2013 a 18</w:t>
-            </w:r>
-            <w:r>
-              <w:t>/</w:t>
-            </w:r>
-            <w:r>
-              <w:t>12</w:t>
-            </w:r>
-            <w:r>
-              <w:t>/2013</w:t>
+              <w:t>02/10/2013 a 04/12/2013</w:t>
             </w:r>
           </w:p>
         </w:tc>
@@ -3506,7 +3458,7 @@
               <w:ind w:left="0"/>
             </w:pPr>
             <w:r>
-              <w:t>18</w:t>
+              <w:t>17</w:t>
             </w:r>
           </w:p>
         </w:tc>
@@ -3521,20 +3473,22 @@
               <w:pStyle w:val="Corpodetexto"/>
               <w:spacing w:before="60"/>
               <w:ind w:left="0"/>
-            </w:pPr>
-            <w:proofErr w:type="spellStart"/>
-            <w:r>
-              <w:t>Implantação</w:t>
-            </w:r>
-            <w:proofErr w:type="spellEnd"/>
-            <w:r>
-              <w:t xml:space="preserve"> do </w:t>
-            </w:r>
-            <w:proofErr w:type="spellStart"/>
-            <w:r>
-              <w:t>Sistema</w:t>
-            </w:r>
-            <w:proofErr w:type="spellEnd"/>
+              <w:rPr>
+                <w:lang w:val="pt-BR"/>
+              </w:rPr>
+            </w:pPr>
+            <w:r>
+              <w:rPr>
+                <w:lang w:val="pt-BR"/>
+              </w:rPr>
+              <w:t>Teste do Sistema</w:t>
+            </w:r>
+            <w:r>
+              <w:rPr>
+                <w:lang w:val="pt-BR"/>
+              </w:rPr>
+              <w:t xml:space="preserve"> de Rastreamento</w:t>
+            </w:r>
           </w:p>
         </w:tc>
         <w:tc>
@@ -3548,7 +3502,10 @@
               <w:ind w:left="0"/>
             </w:pPr>
             <w:r>
-              <w:t>I5</w:t>
+              <w:t>I</w:t>
+            </w:r>
+            <w:r>
+              <w:t>1</w:t>
             </w:r>
           </w:p>
         </w:tc>
@@ -3562,6 +3519,30 @@
               <w:spacing w:before="60"/>
               <w:ind w:left="0"/>
             </w:pPr>
+            <w:proofErr w:type="spellStart"/>
+            <w:r>
+              <w:t>Objetivo</w:t>
+            </w:r>
+            <w:proofErr w:type="spellEnd"/>
+          </w:p>
+          <w:p>
+            <w:pPr>
+              <w:pStyle w:val="Corpodetexto"/>
+              <w:numPr>
+                <w:ilvl w:val="0"/>
+                <w:numId w:val="22"/>
+              </w:numPr>
+              <w:spacing w:before="60"/>
+              <w:rPr>
+                <w:lang w:val="pt-BR"/>
+              </w:rPr>
+            </w:pPr>
+            <w:r>
+              <w:rPr>
+                <w:lang w:val="pt-BR"/>
+              </w:rPr>
+              <w:t>Teste do Sistema de Rastreamento</w:t>
+            </w:r>
           </w:p>
         </w:tc>
         <w:tc>
@@ -3587,13 +3568,19 @@
               <w:ind w:left="0"/>
             </w:pPr>
             <w:r>
-              <w:t>18</w:t>
+              <w:t>04</w:t>
             </w:r>
             <w:r>
               <w:t>/</w:t>
             </w:r>
             <w:r>
-              <w:t>12/2013 a 25/12</w:t>
+              <w:t>12/2013 a 18</w:t>
+            </w:r>
+            <w:r>
+              <w:t>/</w:t>
+            </w:r>
+            <w:r>
+              <w:t>12</w:t>
             </w:r>
             <w:r>
               <w:t>/2013</w:t>
@@ -3611,7 +3598,7 @@
               <w:ind w:left="0"/>
             </w:pPr>
             <w:r>
-              <w:t>19</w:t>
+              <w:t>18</w:t>
             </w:r>
           </w:p>
         </w:tc>
@@ -3626,20 +3613,22 @@
               <w:pStyle w:val="Corpodetexto"/>
               <w:spacing w:before="60"/>
               <w:ind w:left="0"/>
-            </w:pPr>
-            <w:proofErr w:type="spellStart"/>
-            <w:r>
-              <w:t>Treinamento</w:t>
-            </w:r>
-            <w:proofErr w:type="spellEnd"/>
-            <w:r>
-              <w:t xml:space="preserve"> do </w:t>
-            </w:r>
-            <w:proofErr w:type="spellStart"/>
-            <w:r>
-              <w:t>Cliente</w:t>
-            </w:r>
-            <w:proofErr w:type="spellEnd"/>
+              <w:rPr>
+                <w:lang w:val="pt-BR"/>
+              </w:rPr>
+            </w:pPr>
+            <w:r>
+              <w:rPr>
+                <w:lang w:val="pt-BR"/>
+              </w:rPr>
+              <w:t>Implantação do Sistema</w:t>
+            </w:r>
+            <w:r>
+              <w:rPr>
+                <w:lang w:val="pt-BR"/>
+              </w:rPr>
+              <w:t xml:space="preserve"> de Rastreamento</w:t>
+            </w:r>
           </w:p>
         </w:tc>
         <w:tc>
@@ -3653,7 +3642,10 @@
               <w:ind w:left="0"/>
             </w:pPr>
             <w:r>
-              <w:t>I6</w:t>
+              <w:t>I</w:t>
+            </w:r>
+            <w:r>
+              <w:t>1</w:t>
             </w:r>
           </w:p>
         </w:tc>
@@ -3667,6 +3659,30 @@
               <w:spacing w:before="60"/>
               <w:ind w:left="0"/>
             </w:pPr>
+            <w:proofErr w:type="spellStart"/>
+            <w:r>
+              <w:t>Objetivo</w:t>
+            </w:r>
+            <w:proofErr w:type="spellEnd"/>
+          </w:p>
+          <w:p>
+            <w:pPr>
+              <w:pStyle w:val="Corpodetexto"/>
+              <w:numPr>
+                <w:ilvl w:val="0"/>
+                <w:numId w:val="23"/>
+              </w:numPr>
+              <w:spacing w:before="60"/>
+              <w:rPr>
+                <w:lang w:val="pt-BR"/>
+              </w:rPr>
+            </w:pPr>
+            <w:r>
+              <w:rPr>
+                <w:lang w:val="pt-BR"/>
+              </w:rPr>
+              <w:t>Implantação do Sistema de Rastreamento</w:t>
+            </w:r>
           </w:p>
         </w:tc>
         <w:tc>
@@ -3692,7 +3708,13 @@
               <w:ind w:left="0"/>
             </w:pPr>
             <w:r>
-              <w:t>25/12/2013 a 25/12</w:t>
+              <w:t>18</w:t>
+            </w:r>
+            <w:r>
+              <w:t>/</w:t>
+            </w:r>
+            <w:r>
+              <w:t>12/2013 a 25/12</w:t>
             </w:r>
             <w:r>
               <w:t>/2013</w:t>
@@ -3710,8 +3732,283 @@
               <w:ind w:left="0"/>
             </w:pPr>
             <w:r>
+              <w:t>19</w:t>
+            </w:r>
+          </w:p>
+        </w:tc>
+      </w:tr>
+      <w:tr>
+        <w:tc>
+          <w:tcPr>
+            <w:tcW w:w="1743" w:type="dxa"/>
+          </w:tcPr>
+          <w:p>
+            <w:pPr>
+              <w:pStyle w:val="Corpodetexto"/>
+              <w:spacing w:before="60"/>
+              <w:ind w:left="0"/>
+              <w:rPr>
+                <w:lang w:val="pt-BR"/>
+              </w:rPr>
+            </w:pPr>
+            <w:r>
+              <w:rPr>
+                <w:lang w:val="pt-BR"/>
+              </w:rPr>
+              <w:t xml:space="preserve">Criar Tela de </w:t>
+            </w:r>
+            <w:proofErr w:type="spellStart"/>
+            <w:r>
+              <w:rPr>
+                <w:lang w:val="pt-BR"/>
+              </w:rPr>
+              <w:t>Login</w:t>
+            </w:r>
+            <w:proofErr w:type="spellEnd"/>
+            <w:r>
+              <w:rPr>
+                <w:lang w:val="pt-BR"/>
+              </w:rPr>
+              <w:t xml:space="preserve"> do Sistema de Rastreamento</w:t>
+            </w:r>
+          </w:p>
+        </w:tc>
+        <w:tc>
+          <w:tcPr>
+            <w:tcW w:w="984" w:type="dxa"/>
+          </w:tcPr>
+          <w:p>
+            <w:pPr>
+              <w:pStyle w:val="Corpodetexto"/>
+              <w:spacing w:before="60"/>
+              <w:ind w:left="0"/>
+            </w:pPr>
+            <w:r>
+              <w:t>I</w:t>
+            </w:r>
+            <w:r>
+              <w:t>1</w:t>
+            </w:r>
+          </w:p>
+        </w:tc>
+        <w:tc>
+          <w:tcPr>
+            <w:tcW w:w="2570" w:type="dxa"/>
+          </w:tcPr>
+          <w:p>
+            <w:pPr>
+              <w:pStyle w:val="Corpodetexto"/>
+              <w:spacing w:before="60"/>
+              <w:ind w:left="0"/>
+            </w:pPr>
+            <w:proofErr w:type="spellStart"/>
+            <w:r>
+              <w:t>Objetivo</w:t>
+            </w:r>
+            <w:proofErr w:type="spellEnd"/>
+          </w:p>
+          <w:p>
+            <w:pPr>
+              <w:pStyle w:val="Corpodetexto"/>
+              <w:numPr>
+                <w:ilvl w:val="0"/>
+                <w:numId w:val="24"/>
+              </w:numPr>
+              <w:spacing w:before="60"/>
+              <w:rPr>
+                <w:lang w:val="pt-BR"/>
+              </w:rPr>
+            </w:pPr>
+            <w:r>
+              <w:rPr>
+                <w:lang w:val="pt-BR"/>
+              </w:rPr>
+              <w:t xml:space="preserve">Criar Tela de </w:t>
+            </w:r>
+            <w:proofErr w:type="spellStart"/>
+            <w:r>
+              <w:rPr>
+                <w:lang w:val="pt-BR"/>
+              </w:rPr>
+              <w:t>Login</w:t>
+            </w:r>
+            <w:proofErr w:type="spellEnd"/>
+            <w:r>
+              <w:rPr>
+                <w:lang w:val="pt-BR"/>
+              </w:rPr>
+              <w:t xml:space="preserve"> do Sistema de Rastreamento</w:t>
+            </w:r>
+          </w:p>
+        </w:tc>
+        <w:tc>
+          <w:tcPr>
+            <w:tcW w:w="1828" w:type="dxa"/>
+          </w:tcPr>
+          <w:p>
+            <w:pPr>
+              <w:pStyle w:val="Corpodetexto"/>
+              <w:spacing w:before="60"/>
+              <w:ind w:left="0"/>
+            </w:pPr>
+            <w:proofErr w:type="spellStart"/>
+            <w:r>
+              <w:t>Período</w:t>
+            </w:r>
+            <w:proofErr w:type="spellEnd"/>
+          </w:p>
+          <w:p>
+            <w:pPr>
+              <w:pStyle w:val="Corpodetexto"/>
+              <w:spacing w:before="60"/>
+              <w:ind w:left="0"/>
+            </w:pPr>
+            <w:r>
+              <w:t>25/12/2013 a 25/12</w:t>
+            </w:r>
+            <w:r>
+              <w:t>/2013</w:t>
+            </w:r>
+          </w:p>
+        </w:tc>
+        <w:tc>
+          <w:tcPr>
+            <w:tcW w:w="1731" w:type="dxa"/>
+          </w:tcPr>
+          <w:p>
+            <w:pPr>
+              <w:pStyle w:val="Corpodetexto"/>
+              <w:spacing w:before="60"/>
+              <w:ind w:left="0"/>
+            </w:pPr>
+            <w:r>
               <w:t>20</w:t>
             </w:r>
+          </w:p>
+        </w:tc>
+      </w:tr>
+      <w:tr>
+        <w:tc>
+          <w:tcPr>
+            <w:tcW w:w="1743" w:type="dxa"/>
+          </w:tcPr>
+          <w:p>
+            <w:pPr>
+              <w:pStyle w:val="Corpodetexto"/>
+              <w:spacing w:before="60"/>
+              <w:ind w:left="0"/>
+              <w:rPr>
+                <w:lang w:val="pt-BR"/>
+              </w:rPr>
+            </w:pPr>
+            <w:r>
+              <w:rPr>
+                <w:lang w:val="pt-BR"/>
+              </w:rPr>
+              <w:t>Criar Tela de Localização de Veículos</w:t>
+            </w:r>
+          </w:p>
+        </w:tc>
+        <w:tc>
+          <w:tcPr>
+            <w:tcW w:w="984" w:type="dxa"/>
+          </w:tcPr>
+          <w:p>
+            <w:pPr>
+              <w:pStyle w:val="Corpodetexto"/>
+              <w:spacing w:before="60"/>
+              <w:ind w:left="0"/>
+              <w:rPr>
+                <w:lang w:val="pt-BR"/>
+              </w:rPr>
+            </w:pPr>
+            <w:r>
+              <w:rPr>
+                <w:lang w:val="pt-BR"/>
+              </w:rPr>
+              <w:t>I2</w:t>
+            </w:r>
+          </w:p>
+        </w:tc>
+        <w:tc>
+          <w:tcPr>
+            <w:tcW w:w="2570" w:type="dxa"/>
+          </w:tcPr>
+          <w:p>
+            <w:pPr>
+              <w:pStyle w:val="Corpodetexto"/>
+              <w:spacing w:before="60"/>
+              <w:ind w:left="0"/>
+            </w:pPr>
+            <w:proofErr w:type="spellStart"/>
+            <w:r>
+              <w:t>Objetivo</w:t>
+            </w:r>
+            <w:proofErr w:type="spellEnd"/>
+          </w:p>
+          <w:p>
+            <w:pPr>
+              <w:pStyle w:val="Corpodetexto"/>
+              <w:numPr>
+                <w:ilvl w:val="0"/>
+                <w:numId w:val="25"/>
+              </w:numPr>
+              <w:spacing w:before="60"/>
+              <w:rPr>
+                <w:lang w:val="pt-BR"/>
+              </w:rPr>
+            </w:pPr>
+            <w:r>
+              <w:rPr>
+                <w:lang w:val="pt-BR"/>
+              </w:rPr>
+              <w:t>Criar Tela de Localização de Veículos</w:t>
+            </w:r>
+          </w:p>
+        </w:tc>
+        <w:tc>
+          <w:tcPr>
+            <w:tcW w:w="1828" w:type="dxa"/>
+          </w:tcPr>
+          <w:p>
+            <w:pPr>
+              <w:pStyle w:val="Corpodetexto"/>
+              <w:spacing w:before="60"/>
+              <w:ind w:left="0"/>
+            </w:pPr>
+            <w:proofErr w:type="spellStart"/>
+            <w:r>
+              <w:t>Período</w:t>
+            </w:r>
+            <w:proofErr w:type="spellEnd"/>
+          </w:p>
+          <w:p>
+            <w:pPr>
+              <w:pStyle w:val="Corpodetexto"/>
+              <w:spacing w:before="60"/>
+              <w:ind w:left="0"/>
+              <w:rPr>
+                <w:lang w:val="pt-BR"/>
+              </w:rPr>
+            </w:pPr>
+            <w:r>
+              <w:t>17/09/2013 a 01/10/2013</w:t>
+            </w:r>
+          </w:p>
+        </w:tc>
+        <w:tc>
+          <w:tcPr>
+            <w:tcW w:w="1731" w:type="dxa"/>
+          </w:tcPr>
+          <w:p>
+            <w:pPr>
+              <w:pStyle w:val="Corpodetexto"/>
+              <w:spacing w:before="60"/>
+              <w:ind w:left="0"/>
+              <w:rPr>
+                <w:lang w:val="pt-BR"/>
+              </w:rPr>
+            </w:pPr>
           </w:p>
         </w:tc>
       </w:tr>
@@ -3719,8 +4016,20 @@
       <w:bookmarkEnd w:id="1"/>
       <w:bookmarkEnd w:id="2"/>
     </w:tbl>
-    <w:p/>
-    <w:p/>
+    <w:p>
+      <w:pPr>
+        <w:rPr>
+          <w:lang w:val="pt-BR"/>
+        </w:rPr>
+      </w:pPr>
+    </w:p>
+    <w:p>
+      <w:pPr>
+        <w:rPr>
+          <w:lang w:val="pt-BR"/>
+        </w:rPr>
+      </w:pPr>
+    </w:p>
     <w:p>
       <w:pPr>
         <w:pStyle w:val="Ttulo1"/>
@@ -3837,6 +4146,7 @@
           <w:color w:val="000000" w:themeColor="text1"/>
           <w:lang w:val="pt-BR"/>
         </w:rPr>
+        <w:lastRenderedPageBreak/>
         <w:t xml:space="preserve">Identificamos que os recursos devem ser </w:t>
       </w:r>
       <w:proofErr w:type="gramStart"/>
@@ -4094,7 +4404,7 @@
                 <w:rStyle w:val="Nmerodepgina"/>
                 <w:noProof/>
               </w:rPr>
-              <w:t>3</w:t>
+              <w:t>4</w:t>
             </w:r>
           </w:fldSimple>
         </w:p>
@@ -4960,6 +5270,362 @@
     </w:lvl>
   </w:abstractNum>
   <w:abstractNum w:abstractNumId="6">
+    <w:nsid w:val="0E0D452C"/>
+    <w:multiLevelType w:val="hybridMultilevel"/>
+    <w:tmpl w:val="5066CA78"/>
+    <w:lvl w:ilvl="0" w:tplc="0416000F">
+      <w:start w:val="1"/>
+      <w:numFmt w:val="decimal"/>
+      <w:lvlText w:val="%1."/>
+      <w:lvlJc w:val="left"/>
+      <w:pPr>
+        <w:ind w:left="720" w:hanging="360"/>
+      </w:pPr>
+      <w:rPr>
+        <w:rFonts w:hint="default"/>
+      </w:rPr>
+    </w:lvl>
+    <w:lvl w:ilvl="1" w:tplc="04160019" w:tentative="1">
+      <w:start w:val="1"/>
+      <w:numFmt w:val="lowerLetter"/>
+      <w:lvlText w:val="%2."/>
+      <w:lvlJc w:val="left"/>
+      <w:pPr>
+        <w:ind w:left="1440" w:hanging="360"/>
+      </w:pPr>
+    </w:lvl>
+    <w:lvl w:ilvl="2" w:tplc="0416001B" w:tentative="1">
+      <w:start w:val="1"/>
+      <w:numFmt w:val="lowerRoman"/>
+      <w:lvlText w:val="%3."/>
+      <w:lvlJc w:val="right"/>
+      <w:pPr>
+        <w:ind w:left="2160" w:hanging="180"/>
+      </w:pPr>
+    </w:lvl>
+    <w:lvl w:ilvl="3" w:tplc="0416000F" w:tentative="1">
+      <w:start w:val="1"/>
+      <w:numFmt w:val="decimal"/>
+      <w:lvlText w:val="%4."/>
+      <w:lvlJc w:val="left"/>
+      <w:pPr>
+        <w:ind w:left="2880" w:hanging="360"/>
+      </w:pPr>
+    </w:lvl>
+    <w:lvl w:ilvl="4" w:tplc="04160019" w:tentative="1">
+      <w:start w:val="1"/>
+      <w:numFmt w:val="lowerLetter"/>
+      <w:lvlText w:val="%5."/>
+      <w:lvlJc w:val="left"/>
+      <w:pPr>
+        <w:ind w:left="3600" w:hanging="360"/>
+      </w:pPr>
+    </w:lvl>
+    <w:lvl w:ilvl="5" w:tplc="0416001B" w:tentative="1">
+      <w:start w:val="1"/>
+      <w:numFmt w:val="lowerRoman"/>
+      <w:lvlText w:val="%6."/>
+      <w:lvlJc w:val="right"/>
+      <w:pPr>
+        <w:ind w:left="4320" w:hanging="180"/>
+      </w:pPr>
+    </w:lvl>
+    <w:lvl w:ilvl="6" w:tplc="0416000F" w:tentative="1">
+      <w:start w:val="1"/>
+      <w:numFmt w:val="decimal"/>
+      <w:lvlText w:val="%7."/>
+      <w:lvlJc w:val="left"/>
+      <w:pPr>
+        <w:ind w:left="5040" w:hanging="360"/>
+      </w:pPr>
+    </w:lvl>
+    <w:lvl w:ilvl="7" w:tplc="04160019" w:tentative="1">
+      <w:start w:val="1"/>
+      <w:numFmt w:val="lowerLetter"/>
+      <w:lvlText w:val="%8."/>
+      <w:lvlJc w:val="left"/>
+      <w:pPr>
+        <w:ind w:left="5760" w:hanging="360"/>
+      </w:pPr>
+    </w:lvl>
+    <w:lvl w:ilvl="8" w:tplc="0416001B" w:tentative="1">
+      <w:start w:val="1"/>
+      <w:numFmt w:val="lowerRoman"/>
+      <w:lvlText w:val="%9."/>
+      <w:lvlJc w:val="right"/>
+      <w:pPr>
+        <w:ind w:left="6480" w:hanging="180"/>
+      </w:pPr>
+    </w:lvl>
+  </w:abstractNum>
+  <w:abstractNum w:abstractNumId="7">
+    <w:nsid w:val="0F2063A4"/>
+    <w:multiLevelType w:val="hybridMultilevel"/>
+    <w:tmpl w:val="60BC9B6E"/>
+    <w:lvl w:ilvl="0" w:tplc="0416000F">
+      <w:start w:val="1"/>
+      <w:numFmt w:val="decimal"/>
+      <w:lvlText w:val="%1."/>
+      <w:lvlJc w:val="left"/>
+      <w:pPr>
+        <w:ind w:left="720" w:hanging="360"/>
+      </w:pPr>
+      <w:rPr>
+        <w:rFonts w:hint="default"/>
+      </w:rPr>
+    </w:lvl>
+    <w:lvl w:ilvl="1" w:tplc="04160019" w:tentative="1">
+      <w:start w:val="1"/>
+      <w:numFmt w:val="lowerLetter"/>
+      <w:lvlText w:val="%2."/>
+      <w:lvlJc w:val="left"/>
+      <w:pPr>
+        <w:ind w:left="1440" w:hanging="360"/>
+      </w:pPr>
+    </w:lvl>
+    <w:lvl w:ilvl="2" w:tplc="0416001B" w:tentative="1">
+      <w:start w:val="1"/>
+      <w:numFmt w:val="lowerRoman"/>
+      <w:lvlText w:val="%3."/>
+      <w:lvlJc w:val="right"/>
+      <w:pPr>
+        <w:ind w:left="2160" w:hanging="180"/>
+      </w:pPr>
+    </w:lvl>
+    <w:lvl w:ilvl="3" w:tplc="0416000F" w:tentative="1">
+      <w:start w:val="1"/>
+      <w:numFmt w:val="decimal"/>
+      <w:lvlText w:val="%4."/>
+      <w:lvlJc w:val="left"/>
+      <w:pPr>
+        <w:ind w:left="2880" w:hanging="360"/>
+      </w:pPr>
+    </w:lvl>
+    <w:lvl w:ilvl="4" w:tplc="04160019" w:tentative="1">
+      <w:start w:val="1"/>
+      <w:numFmt w:val="lowerLetter"/>
+      <w:lvlText w:val="%5."/>
+      <w:lvlJc w:val="left"/>
+      <w:pPr>
+        <w:ind w:left="3600" w:hanging="360"/>
+      </w:pPr>
+    </w:lvl>
+    <w:lvl w:ilvl="5" w:tplc="0416001B" w:tentative="1">
+      <w:start w:val="1"/>
+      <w:numFmt w:val="lowerRoman"/>
+      <w:lvlText w:val="%6."/>
+      <w:lvlJc w:val="right"/>
+      <w:pPr>
+        <w:ind w:left="4320" w:hanging="180"/>
+      </w:pPr>
+    </w:lvl>
+    <w:lvl w:ilvl="6" w:tplc="0416000F" w:tentative="1">
+      <w:start w:val="1"/>
+      <w:numFmt w:val="decimal"/>
+      <w:lvlText w:val="%7."/>
+      <w:lvlJc w:val="left"/>
+      <w:pPr>
+        <w:ind w:left="5040" w:hanging="360"/>
+      </w:pPr>
+    </w:lvl>
+    <w:lvl w:ilvl="7" w:tplc="04160019" w:tentative="1">
+      <w:start w:val="1"/>
+      <w:numFmt w:val="lowerLetter"/>
+      <w:lvlText w:val="%8."/>
+      <w:lvlJc w:val="left"/>
+      <w:pPr>
+        <w:ind w:left="5760" w:hanging="360"/>
+      </w:pPr>
+    </w:lvl>
+    <w:lvl w:ilvl="8" w:tplc="0416001B" w:tentative="1">
+      <w:start w:val="1"/>
+      <w:numFmt w:val="lowerRoman"/>
+      <w:lvlText w:val="%9."/>
+      <w:lvlJc w:val="right"/>
+      <w:pPr>
+        <w:ind w:left="6480" w:hanging="180"/>
+      </w:pPr>
+    </w:lvl>
+  </w:abstractNum>
+  <w:abstractNum w:abstractNumId="8">
+    <w:nsid w:val="0F84607D"/>
+    <w:multiLevelType w:val="hybridMultilevel"/>
+    <w:tmpl w:val="B2866B54"/>
+    <w:lvl w:ilvl="0" w:tplc="0416000F">
+      <w:start w:val="1"/>
+      <w:numFmt w:val="decimal"/>
+      <w:lvlText w:val="%1."/>
+      <w:lvlJc w:val="left"/>
+      <w:pPr>
+        <w:ind w:left="720" w:hanging="360"/>
+      </w:pPr>
+      <w:rPr>
+        <w:rFonts w:hint="default"/>
+      </w:rPr>
+    </w:lvl>
+    <w:lvl w:ilvl="1" w:tplc="04160019" w:tentative="1">
+      <w:start w:val="1"/>
+      <w:numFmt w:val="lowerLetter"/>
+      <w:lvlText w:val="%2."/>
+      <w:lvlJc w:val="left"/>
+      <w:pPr>
+        <w:ind w:left="1440" w:hanging="360"/>
+      </w:pPr>
+    </w:lvl>
+    <w:lvl w:ilvl="2" w:tplc="0416001B" w:tentative="1">
+      <w:start w:val="1"/>
+      <w:numFmt w:val="lowerRoman"/>
+      <w:lvlText w:val="%3."/>
+      <w:lvlJc w:val="right"/>
+      <w:pPr>
+        <w:ind w:left="2160" w:hanging="180"/>
+      </w:pPr>
+    </w:lvl>
+    <w:lvl w:ilvl="3" w:tplc="0416000F" w:tentative="1">
+      <w:start w:val="1"/>
+      <w:numFmt w:val="decimal"/>
+      <w:lvlText w:val="%4."/>
+      <w:lvlJc w:val="left"/>
+      <w:pPr>
+        <w:ind w:left="2880" w:hanging="360"/>
+      </w:pPr>
+    </w:lvl>
+    <w:lvl w:ilvl="4" w:tplc="04160019" w:tentative="1">
+      <w:start w:val="1"/>
+      <w:numFmt w:val="lowerLetter"/>
+      <w:lvlText w:val="%5."/>
+      <w:lvlJc w:val="left"/>
+      <w:pPr>
+        <w:ind w:left="3600" w:hanging="360"/>
+      </w:pPr>
+    </w:lvl>
+    <w:lvl w:ilvl="5" w:tplc="0416001B" w:tentative="1">
+      <w:start w:val="1"/>
+      <w:numFmt w:val="lowerRoman"/>
+      <w:lvlText w:val="%6."/>
+      <w:lvlJc w:val="right"/>
+      <w:pPr>
+        <w:ind w:left="4320" w:hanging="180"/>
+      </w:pPr>
+    </w:lvl>
+    <w:lvl w:ilvl="6" w:tplc="0416000F" w:tentative="1">
+      <w:start w:val="1"/>
+      <w:numFmt w:val="decimal"/>
+      <w:lvlText w:val="%7."/>
+      <w:lvlJc w:val="left"/>
+      <w:pPr>
+        <w:ind w:left="5040" w:hanging="360"/>
+      </w:pPr>
+    </w:lvl>
+    <w:lvl w:ilvl="7" w:tplc="04160019" w:tentative="1">
+      <w:start w:val="1"/>
+      <w:numFmt w:val="lowerLetter"/>
+      <w:lvlText w:val="%8."/>
+      <w:lvlJc w:val="left"/>
+      <w:pPr>
+        <w:ind w:left="5760" w:hanging="360"/>
+      </w:pPr>
+    </w:lvl>
+    <w:lvl w:ilvl="8" w:tplc="0416001B" w:tentative="1">
+      <w:start w:val="1"/>
+      <w:numFmt w:val="lowerRoman"/>
+      <w:lvlText w:val="%9."/>
+      <w:lvlJc w:val="right"/>
+      <w:pPr>
+        <w:ind w:left="6480" w:hanging="180"/>
+      </w:pPr>
+    </w:lvl>
+  </w:abstractNum>
+  <w:abstractNum w:abstractNumId="9">
+    <w:nsid w:val="11273A67"/>
+    <w:multiLevelType w:val="hybridMultilevel"/>
+    <w:tmpl w:val="537C5154"/>
+    <w:lvl w:ilvl="0" w:tplc="0416000F">
+      <w:start w:val="1"/>
+      <w:numFmt w:val="decimal"/>
+      <w:lvlText w:val="%1."/>
+      <w:lvlJc w:val="left"/>
+      <w:pPr>
+        <w:ind w:left="720" w:hanging="360"/>
+      </w:pPr>
+      <w:rPr>
+        <w:rFonts w:hint="default"/>
+      </w:rPr>
+    </w:lvl>
+    <w:lvl w:ilvl="1" w:tplc="04160019" w:tentative="1">
+      <w:start w:val="1"/>
+      <w:numFmt w:val="lowerLetter"/>
+      <w:lvlText w:val="%2."/>
+      <w:lvlJc w:val="left"/>
+      <w:pPr>
+        <w:ind w:left="1440" w:hanging="360"/>
+      </w:pPr>
+    </w:lvl>
+    <w:lvl w:ilvl="2" w:tplc="0416001B" w:tentative="1">
+      <w:start w:val="1"/>
+      <w:numFmt w:val="lowerRoman"/>
+      <w:lvlText w:val="%3."/>
+      <w:lvlJc w:val="right"/>
+      <w:pPr>
+        <w:ind w:left="2160" w:hanging="180"/>
+      </w:pPr>
+    </w:lvl>
+    <w:lvl w:ilvl="3" w:tplc="0416000F" w:tentative="1">
+      <w:start w:val="1"/>
+      <w:numFmt w:val="decimal"/>
+      <w:lvlText w:val="%4."/>
+      <w:lvlJc w:val="left"/>
+      <w:pPr>
+        <w:ind w:left="2880" w:hanging="360"/>
+      </w:pPr>
+    </w:lvl>
+    <w:lvl w:ilvl="4" w:tplc="04160019" w:tentative="1">
+      <w:start w:val="1"/>
+      <w:numFmt w:val="lowerLetter"/>
+      <w:lvlText w:val="%5."/>
+      <w:lvlJc w:val="left"/>
+      <w:pPr>
+        <w:ind w:left="3600" w:hanging="360"/>
+      </w:pPr>
+    </w:lvl>
+    <w:lvl w:ilvl="5" w:tplc="0416001B" w:tentative="1">
+      <w:start w:val="1"/>
+      <w:numFmt w:val="lowerRoman"/>
+      <w:lvlText w:val="%6."/>
+      <w:lvlJc w:val="right"/>
+      <w:pPr>
+        <w:ind w:left="4320" w:hanging="180"/>
+      </w:pPr>
+    </w:lvl>
+    <w:lvl w:ilvl="6" w:tplc="0416000F" w:tentative="1">
+      <w:start w:val="1"/>
+      <w:numFmt w:val="decimal"/>
+      <w:lvlText w:val="%7."/>
+      <w:lvlJc w:val="left"/>
+      <w:pPr>
+        <w:ind w:left="5040" w:hanging="360"/>
+      </w:pPr>
+    </w:lvl>
+    <w:lvl w:ilvl="7" w:tplc="04160019" w:tentative="1">
+      <w:start w:val="1"/>
+      <w:numFmt w:val="lowerLetter"/>
+      <w:lvlText w:val="%8."/>
+      <w:lvlJc w:val="left"/>
+      <w:pPr>
+        <w:ind w:left="5760" w:hanging="360"/>
+      </w:pPr>
+    </w:lvl>
+    <w:lvl w:ilvl="8" w:tplc="0416001B" w:tentative="1">
+      <w:start w:val="1"/>
+      <w:numFmt w:val="lowerRoman"/>
+      <w:lvlText w:val="%9."/>
+      <w:lvlJc w:val="right"/>
+      <w:pPr>
+        <w:ind w:left="6480" w:hanging="180"/>
+      </w:pPr>
+    </w:lvl>
+  </w:abstractNum>
+  <w:abstractNum w:abstractNumId="10">
     <w:nsid w:val="1FAD701D"/>
     <w:multiLevelType w:val="multilevel"/>
     <w:tmpl w:val="64B639CA"/>
@@ -5035,7 +5701,7 @@
       <w:lvlJc w:val="left"/>
     </w:lvl>
   </w:abstractNum>
-  <w:abstractNum w:abstractNumId="7">
+  <w:abstractNum w:abstractNumId="11">
     <w:nsid w:val="28C11DE9"/>
     <w:multiLevelType w:val="multilevel"/>
     <w:tmpl w:val="C0D891C6"/>
@@ -5121,7 +5787,7 @@
       <w:lvlJc w:val="left"/>
     </w:lvl>
   </w:abstractNum>
-  <w:abstractNum w:abstractNumId="8">
+  <w:abstractNum w:abstractNumId="12">
     <w:nsid w:val="33AA2FF0"/>
     <w:multiLevelType w:val="hybridMultilevel"/>
     <w:tmpl w:val="6DF4A3B2"/>
@@ -5261,7 +5927,274 @@
       </w:rPr>
     </w:lvl>
   </w:abstractNum>
-  <w:abstractNum w:abstractNumId="9">
+  <w:abstractNum w:abstractNumId="13">
+    <w:nsid w:val="3645282F"/>
+    <w:multiLevelType w:val="hybridMultilevel"/>
+    <w:tmpl w:val="B79A3D1A"/>
+    <w:lvl w:ilvl="0" w:tplc="0416000F">
+      <w:start w:val="1"/>
+      <w:numFmt w:val="decimal"/>
+      <w:lvlText w:val="%1."/>
+      <w:lvlJc w:val="left"/>
+      <w:pPr>
+        <w:ind w:left="720" w:hanging="360"/>
+      </w:pPr>
+      <w:rPr>
+        <w:rFonts w:hint="default"/>
+      </w:rPr>
+    </w:lvl>
+    <w:lvl w:ilvl="1" w:tplc="04160019" w:tentative="1">
+      <w:start w:val="1"/>
+      <w:numFmt w:val="lowerLetter"/>
+      <w:lvlText w:val="%2."/>
+      <w:lvlJc w:val="left"/>
+      <w:pPr>
+        <w:ind w:left="1440" w:hanging="360"/>
+      </w:pPr>
+    </w:lvl>
+    <w:lvl w:ilvl="2" w:tplc="0416001B" w:tentative="1">
+      <w:start w:val="1"/>
+      <w:numFmt w:val="lowerRoman"/>
+      <w:lvlText w:val="%3."/>
+      <w:lvlJc w:val="right"/>
+      <w:pPr>
+        <w:ind w:left="2160" w:hanging="180"/>
+      </w:pPr>
+    </w:lvl>
+    <w:lvl w:ilvl="3" w:tplc="0416000F" w:tentative="1">
+      <w:start w:val="1"/>
+      <w:numFmt w:val="decimal"/>
+      <w:lvlText w:val="%4."/>
+      <w:lvlJc w:val="left"/>
+      <w:pPr>
+        <w:ind w:left="2880" w:hanging="360"/>
+      </w:pPr>
+    </w:lvl>
+    <w:lvl w:ilvl="4" w:tplc="04160019" w:tentative="1">
+      <w:start w:val="1"/>
+      <w:numFmt w:val="lowerLetter"/>
+      <w:lvlText w:val="%5."/>
+      <w:lvlJc w:val="left"/>
+      <w:pPr>
+        <w:ind w:left="3600" w:hanging="360"/>
+      </w:pPr>
+    </w:lvl>
+    <w:lvl w:ilvl="5" w:tplc="0416001B" w:tentative="1">
+      <w:start w:val="1"/>
+      <w:numFmt w:val="lowerRoman"/>
+      <w:lvlText w:val="%6."/>
+      <w:lvlJc w:val="right"/>
+      <w:pPr>
+        <w:ind w:left="4320" w:hanging="180"/>
+      </w:pPr>
+    </w:lvl>
+    <w:lvl w:ilvl="6" w:tplc="0416000F" w:tentative="1">
+      <w:start w:val="1"/>
+      <w:numFmt w:val="decimal"/>
+      <w:lvlText w:val="%7."/>
+      <w:lvlJc w:val="left"/>
+      <w:pPr>
+        <w:ind w:left="5040" w:hanging="360"/>
+      </w:pPr>
+    </w:lvl>
+    <w:lvl w:ilvl="7" w:tplc="04160019" w:tentative="1">
+      <w:start w:val="1"/>
+      <w:numFmt w:val="lowerLetter"/>
+      <w:lvlText w:val="%8."/>
+      <w:lvlJc w:val="left"/>
+      <w:pPr>
+        <w:ind w:left="5760" w:hanging="360"/>
+      </w:pPr>
+    </w:lvl>
+    <w:lvl w:ilvl="8" w:tplc="0416001B" w:tentative="1">
+      <w:start w:val="1"/>
+      <w:numFmt w:val="lowerRoman"/>
+      <w:lvlText w:val="%9."/>
+      <w:lvlJc w:val="right"/>
+      <w:pPr>
+        <w:ind w:left="6480" w:hanging="180"/>
+      </w:pPr>
+    </w:lvl>
+  </w:abstractNum>
+  <w:abstractNum w:abstractNumId="14">
+    <w:nsid w:val="3AE23B81"/>
+    <w:multiLevelType w:val="hybridMultilevel"/>
+    <w:tmpl w:val="5314BC80"/>
+    <w:lvl w:ilvl="0" w:tplc="0416000F">
+      <w:start w:val="1"/>
+      <w:numFmt w:val="decimal"/>
+      <w:lvlText w:val="%1."/>
+      <w:lvlJc w:val="left"/>
+      <w:pPr>
+        <w:ind w:left="720" w:hanging="360"/>
+      </w:pPr>
+      <w:rPr>
+        <w:rFonts w:hint="default"/>
+      </w:rPr>
+    </w:lvl>
+    <w:lvl w:ilvl="1" w:tplc="04160019" w:tentative="1">
+      <w:start w:val="1"/>
+      <w:numFmt w:val="lowerLetter"/>
+      <w:lvlText w:val="%2."/>
+      <w:lvlJc w:val="left"/>
+      <w:pPr>
+        <w:ind w:left="1440" w:hanging="360"/>
+      </w:pPr>
+    </w:lvl>
+    <w:lvl w:ilvl="2" w:tplc="0416001B" w:tentative="1">
+      <w:start w:val="1"/>
+      <w:numFmt w:val="lowerRoman"/>
+      <w:lvlText w:val="%3."/>
+      <w:lvlJc w:val="right"/>
+      <w:pPr>
+        <w:ind w:left="2160" w:hanging="180"/>
+      </w:pPr>
+    </w:lvl>
+    <w:lvl w:ilvl="3" w:tplc="0416000F" w:tentative="1">
+      <w:start w:val="1"/>
+      <w:numFmt w:val="decimal"/>
+      <w:lvlText w:val="%4."/>
+      <w:lvlJc w:val="left"/>
+      <w:pPr>
+        <w:ind w:left="2880" w:hanging="360"/>
+      </w:pPr>
+    </w:lvl>
+    <w:lvl w:ilvl="4" w:tplc="04160019" w:tentative="1">
+      <w:start w:val="1"/>
+      <w:numFmt w:val="lowerLetter"/>
+      <w:lvlText w:val="%5."/>
+      <w:lvlJc w:val="left"/>
+      <w:pPr>
+        <w:ind w:left="3600" w:hanging="360"/>
+      </w:pPr>
+    </w:lvl>
+    <w:lvl w:ilvl="5" w:tplc="0416001B" w:tentative="1">
+      <w:start w:val="1"/>
+      <w:numFmt w:val="lowerRoman"/>
+      <w:lvlText w:val="%6."/>
+      <w:lvlJc w:val="right"/>
+      <w:pPr>
+        <w:ind w:left="4320" w:hanging="180"/>
+      </w:pPr>
+    </w:lvl>
+    <w:lvl w:ilvl="6" w:tplc="0416000F" w:tentative="1">
+      <w:start w:val="1"/>
+      <w:numFmt w:val="decimal"/>
+      <w:lvlText w:val="%7."/>
+      <w:lvlJc w:val="left"/>
+      <w:pPr>
+        <w:ind w:left="5040" w:hanging="360"/>
+      </w:pPr>
+    </w:lvl>
+    <w:lvl w:ilvl="7" w:tplc="04160019" w:tentative="1">
+      <w:start w:val="1"/>
+      <w:numFmt w:val="lowerLetter"/>
+      <w:lvlText w:val="%8."/>
+      <w:lvlJc w:val="left"/>
+      <w:pPr>
+        <w:ind w:left="5760" w:hanging="360"/>
+      </w:pPr>
+    </w:lvl>
+    <w:lvl w:ilvl="8" w:tplc="0416001B" w:tentative="1">
+      <w:start w:val="1"/>
+      <w:numFmt w:val="lowerRoman"/>
+      <w:lvlText w:val="%9."/>
+      <w:lvlJc w:val="right"/>
+      <w:pPr>
+        <w:ind w:left="6480" w:hanging="180"/>
+      </w:pPr>
+    </w:lvl>
+  </w:abstractNum>
+  <w:abstractNum w:abstractNumId="15">
+    <w:nsid w:val="3E3A044F"/>
+    <w:multiLevelType w:val="hybridMultilevel"/>
+    <w:tmpl w:val="89CCEA52"/>
+    <w:lvl w:ilvl="0" w:tplc="0416000F">
+      <w:start w:val="1"/>
+      <w:numFmt w:val="decimal"/>
+      <w:lvlText w:val="%1."/>
+      <w:lvlJc w:val="left"/>
+      <w:pPr>
+        <w:ind w:left="720" w:hanging="360"/>
+      </w:pPr>
+      <w:rPr>
+        <w:rFonts w:hint="default"/>
+      </w:rPr>
+    </w:lvl>
+    <w:lvl w:ilvl="1" w:tplc="04160019" w:tentative="1">
+      <w:start w:val="1"/>
+      <w:numFmt w:val="lowerLetter"/>
+      <w:lvlText w:val="%2."/>
+      <w:lvlJc w:val="left"/>
+      <w:pPr>
+        <w:ind w:left="1440" w:hanging="360"/>
+      </w:pPr>
+    </w:lvl>
+    <w:lvl w:ilvl="2" w:tplc="0416001B" w:tentative="1">
+      <w:start w:val="1"/>
+      <w:numFmt w:val="lowerRoman"/>
+      <w:lvlText w:val="%3."/>
+      <w:lvlJc w:val="right"/>
+      <w:pPr>
+        <w:ind w:left="2160" w:hanging="180"/>
+      </w:pPr>
+    </w:lvl>
+    <w:lvl w:ilvl="3" w:tplc="0416000F" w:tentative="1">
+      <w:start w:val="1"/>
+      <w:numFmt w:val="decimal"/>
+      <w:lvlText w:val="%4."/>
+      <w:lvlJc w:val="left"/>
+      <w:pPr>
+        <w:ind w:left="2880" w:hanging="360"/>
+      </w:pPr>
+    </w:lvl>
+    <w:lvl w:ilvl="4" w:tplc="04160019" w:tentative="1">
+      <w:start w:val="1"/>
+      <w:numFmt w:val="lowerLetter"/>
+      <w:lvlText w:val="%5."/>
+      <w:lvlJc w:val="left"/>
+      <w:pPr>
+        <w:ind w:left="3600" w:hanging="360"/>
+      </w:pPr>
+    </w:lvl>
+    <w:lvl w:ilvl="5" w:tplc="0416001B" w:tentative="1">
+      <w:start w:val="1"/>
+      <w:numFmt w:val="lowerRoman"/>
+      <w:lvlText w:val="%6."/>
+      <w:lvlJc w:val="right"/>
+      <w:pPr>
+        <w:ind w:left="4320" w:hanging="180"/>
+      </w:pPr>
+    </w:lvl>
+    <w:lvl w:ilvl="6" w:tplc="0416000F" w:tentative="1">
+      <w:start w:val="1"/>
+      <w:numFmt w:val="decimal"/>
+      <w:lvlText w:val="%7."/>
+      <w:lvlJc w:val="left"/>
+      <w:pPr>
+        <w:ind w:left="5040" w:hanging="360"/>
+      </w:pPr>
+    </w:lvl>
+    <w:lvl w:ilvl="7" w:tplc="04160019" w:tentative="1">
+      <w:start w:val="1"/>
+      <w:numFmt w:val="lowerLetter"/>
+      <w:lvlText w:val="%8."/>
+      <w:lvlJc w:val="left"/>
+      <w:pPr>
+        <w:ind w:left="5760" w:hanging="360"/>
+      </w:pPr>
+    </w:lvl>
+    <w:lvl w:ilvl="8" w:tplc="0416001B" w:tentative="1">
+      <w:start w:val="1"/>
+      <w:numFmt w:val="lowerRoman"/>
+      <w:lvlText w:val="%9."/>
+      <w:lvlJc w:val="right"/>
+      <w:pPr>
+        <w:ind w:left="6480" w:hanging="180"/>
+      </w:pPr>
+    </w:lvl>
+  </w:abstractNum>
+  <w:abstractNum w:abstractNumId="16">
     <w:nsid w:val="49D94CAF"/>
     <w:multiLevelType w:val="hybridMultilevel"/>
     <w:tmpl w:val="3E5250E8"/>
@@ -5401,7 +6334,185 @@
       </w:rPr>
     </w:lvl>
   </w:abstractNum>
-  <w:abstractNum w:abstractNumId="10">
+  <w:abstractNum w:abstractNumId="17">
+    <w:nsid w:val="57C02141"/>
+    <w:multiLevelType w:val="hybridMultilevel"/>
+    <w:tmpl w:val="21C8708A"/>
+    <w:lvl w:ilvl="0" w:tplc="0416000F">
+      <w:start w:val="1"/>
+      <w:numFmt w:val="decimal"/>
+      <w:lvlText w:val="%1."/>
+      <w:lvlJc w:val="left"/>
+      <w:pPr>
+        <w:ind w:left="720" w:hanging="360"/>
+      </w:pPr>
+      <w:rPr>
+        <w:rFonts w:hint="default"/>
+      </w:rPr>
+    </w:lvl>
+    <w:lvl w:ilvl="1" w:tplc="04160019" w:tentative="1">
+      <w:start w:val="1"/>
+      <w:numFmt w:val="lowerLetter"/>
+      <w:lvlText w:val="%2."/>
+      <w:lvlJc w:val="left"/>
+      <w:pPr>
+        <w:ind w:left="1440" w:hanging="360"/>
+      </w:pPr>
+    </w:lvl>
+    <w:lvl w:ilvl="2" w:tplc="0416001B" w:tentative="1">
+      <w:start w:val="1"/>
+      <w:numFmt w:val="lowerRoman"/>
+      <w:lvlText w:val="%3."/>
+      <w:lvlJc w:val="right"/>
+      <w:pPr>
+        <w:ind w:left="2160" w:hanging="180"/>
+      </w:pPr>
+    </w:lvl>
+    <w:lvl w:ilvl="3" w:tplc="0416000F" w:tentative="1">
+      <w:start w:val="1"/>
+      <w:numFmt w:val="decimal"/>
+      <w:lvlText w:val="%4."/>
+      <w:lvlJc w:val="left"/>
+      <w:pPr>
+        <w:ind w:left="2880" w:hanging="360"/>
+      </w:pPr>
+    </w:lvl>
+    <w:lvl w:ilvl="4" w:tplc="04160019" w:tentative="1">
+      <w:start w:val="1"/>
+      <w:numFmt w:val="lowerLetter"/>
+      <w:lvlText w:val="%5."/>
+      <w:lvlJc w:val="left"/>
+      <w:pPr>
+        <w:ind w:left="3600" w:hanging="360"/>
+      </w:pPr>
+    </w:lvl>
+    <w:lvl w:ilvl="5" w:tplc="0416001B" w:tentative="1">
+      <w:start w:val="1"/>
+      <w:numFmt w:val="lowerRoman"/>
+      <w:lvlText w:val="%6."/>
+      <w:lvlJc w:val="right"/>
+      <w:pPr>
+        <w:ind w:left="4320" w:hanging="180"/>
+      </w:pPr>
+    </w:lvl>
+    <w:lvl w:ilvl="6" w:tplc="0416000F" w:tentative="1">
+      <w:start w:val="1"/>
+      <w:numFmt w:val="decimal"/>
+      <w:lvlText w:val="%7."/>
+      <w:lvlJc w:val="left"/>
+      <w:pPr>
+        <w:ind w:left="5040" w:hanging="360"/>
+      </w:pPr>
+    </w:lvl>
+    <w:lvl w:ilvl="7" w:tplc="04160019" w:tentative="1">
+      <w:start w:val="1"/>
+      <w:numFmt w:val="lowerLetter"/>
+      <w:lvlText w:val="%8."/>
+      <w:lvlJc w:val="left"/>
+      <w:pPr>
+        <w:ind w:left="5760" w:hanging="360"/>
+      </w:pPr>
+    </w:lvl>
+    <w:lvl w:ilvl="8" w:tplc="0416001B" w:tentative="1">
+      <w:start w:val="1"/>
+      <w:numFmt w:val="lowerRoman"/>
+      <w:lvlText w:val="%9."/>
+      <w:lvlJc w:val="right"/>
+      <w:pPr>
+        <w:ind w:left="6480" w:hanging="180"/>
+      </w:pPr>
+    </w:lvl>
+  </w:abstractNum>
+  <w:abstractNum w:abstractNumId="18">
+    <w:nsid w:val="5C2C609F"/>
+    <w:multiLevelType w:val="hybridMultilevel"/>
+    <w:tmpl w:val="ECE8155C"/>
+    <w:lvl w:ilvl="0" w:tplc="0416000F">
+      <w:start w:val="1"/>
+      <w:numFmt w:val="decimal"/>
+      <w:lvlText w:val="%1."/>
+      <w:lvlJc w:val="left"/>
+      <w:pPr>
+        <w:ind w:left="720" w:hanging="360"/>
+      </w:pPr>
+      <w:rPr>
+        <w:rFonts w:hint="default"/>
+      </w:rPr>
+    </w:lvl>
+    <w:lvl w:ilvl="1" w:tplc="04160019" w:tentative="1">
+      <w:start w:val="1"/>
+      <w:numFmt w:val="lowerLetter"/>
+      <w:lvlText w:val="%2."/>
+      <w:lvlJc w:val="left"/>
+      <w:pPr>
+        <w:ind w:left="1440" w:hanging="360"/>
+      </w:pPr>
+    </w:lvl>
+    <w:lvl w:ilvl="2" w:tplc="0416001B" w:tentative="1">
+      <w:start w:val="1"/>
+      <w:numFmt w:val="lowerRoman"/>
+      <w:lvlText w:val="%3."/>
+      <w:lvlJc w:val="right"/>
+      <w:pPr>
+        <w:ind w:left="2160" w:hanging="180"/>
+      </w:pPr>
+    </w:lvl>
+    <w:lvl w:ilvl="3" w:tplc="0416000F" w:tentative="1">
+      <w:start w:val="1"/>
+      <w:numFmt w:val="decimal"/>
+      <w:lvlText w:val="%4."/>
+      <w:lvlJc w:val="left"/>
+      <w:pPr>
+        <w:ind w:left="2880" w:hanging="360"/>
+      </w:pPr>
+    </w:lvl>
+    <w:lvl w:ilvl="4" w:tplc="04160019" w:tentative="1">
+      <w:start w:val="1"/>
+      <w:numFmt w:val="lowerLetter"/>
+      <w:lvlText w:val="%5."/>
+      <w:lvlJc w:val="left"/>
+      <w:pPr>
+        <w:ind w:left="3600" w:hanging="360"/>
+      </w:pPr>
+    </w:lvl>
+    <w:lvl w:ilvl="5" w:tplc="0416001B" w:tentative="1">
+      <w:start w:val="1"/>
+      <w:numFmt w:val="lowerRoman"/>
+      <w:lvlText w:val="%6."/>
+      <w:lvlJc w:val="right"/>
+      <w:pPr>
+        <w:ind w:left="4320" w:hanging="180"/>
+      </w:pPr>
+    </w:lvl>
+    <w:lvl w:ilvl="6" w:tplc="0416000F" w:tentative="1">
+      <w:start w:val="1"/>
+      <w:numFmt w:val="decimal"/>
+      <w:lvlText w:val="%7."/>
+      <w:lvlJc w:val="left"/>
+      <w:pPr>
+        <w:ind w:left="5040" w:hanging="360"/>
+      </w:pPr>
+    </w:lvl>
+    <w:lvl w:ilvl="7" w:tplc="04160019" w:tentative="1">
+      <w:start w:val="1"/>
+      <w:numFmt w:val="lowerLetter"/>
+      <w:lvlText w:val="%8."/>
+      <w:lvlJc w:val="left"/>
+      <w:pPr>
+        <w:ind w:left="5760" w:hanging="360"/>
+      </w:pPr>
+    </w:lvl>
+    <w:lvl w:ilvl="8" w:tplc="0416001B" w:tentative="1">
+      <w:start w:val="1"/>
+      <w:numFmt w:val="lowerRoman"/>
+      <w:lvlText w:val="%9."/>
+      <w:lvlJc w:val="right"/>
+      <w:pPr>
+        <w:ind w:left="6480" w:hanging="180"/>
+      </w:pPr>
+    </w:lvl>
+  </w:abstractNum>
+  <w:abstractNum w:abstractNumId="19">
     <w:nsid w:val="6A7B327F"/>
     <w:multiLevelType w:val="hybridMultilevel"/>
     <w:tmpl w:val="335E1E8E"/>
@@ -5518,7 +6629,185 @@
       </w:pPr>
     </w:lvl>
   </w:abstractNum>
-  <w:abstractNum w:abstractNumId="11">
+  <w:abstractNum w:abstractNumId="20">
+    <w:nsid w:val="6BF72E4F"/>
+    <w:multiLevelType w:val="hybridMultilevel"/>
+    <w:tmpl w:val="E1EE20AC"/>
+    <w:lvl w:ilvl="0" w:tplc="0416000F">
+      <w:start w:val="1"/>
+      <w:numFmt w:val="decimal"/>
+      <w:lvlText w:val="%1."/>
+      <w:lvlJc w:val="left"/>
+      <w:pPr>
+        <w:ind w:left="720" w:hanging="360"/>
+      </w:pPr>
+      <w:rPr>
+        <w:rFonts w:hint="default"/>
+      </w:rPr>
+    </w:lvl>
+    <w:lvl w:ilvl="1" w:tplc="04160019" w:tentative="1">
+      <w:start w:val="1"/>
+      <w:numFmt w:val="lowerLetter"/>
+      <w:lvlText w:val="%2."/>
+      <w:lvlJc w:val="left"/>
+      <w:pPr>
+        <w:ind w:left="1440" w:hanging="360"/>
+      </w:pPr>
+    </w:lvl>
+    <w:lvl w:ilvl="2" w:tplc="0416001B" w:tentative="1">
+      <w:start w:val="1"/>
+      <w:numFmt w:val="lowerRoman"/>
+      <w:lvlText w:val="%3."/>
+      <w:lvlJc w:val="right"/>
+      <w:pPr>
+        <w:ind w:left="2160" w:hanging="180"/>
+      </w:pPr>
+    </w:lvl>
+    <w:lvl w:ilvl="3" w:tplc="0416000F" w:tentative="1">
+      <w:start w:val="1"/>
+      <w:numFmt w:val="decimal"/>
+      <w:lvlText w:val="%4."/>
+      <w:lvlJc w:val="left"/>
+      <w:pPr>
+        <w:ind w:left="2880" w:hanging="360"/>
+      </w:pPr>
+    </w:lvl>
+    <w:lvl w:ilvl="4" w:tplc="04160019" w:tentative="1">
+      <w:start w:val="1"/>
+      <w:numFmt w:val="lowerLetter"/>
+      <w:lvlText w:val="%5."/>
+      <w:lvlJc w:val="left"/>
+      <w:pPr>
+        <w:ind w:left="3600" w:hanging="360"/>
+      </w:pPr>
+    </w:lvl>
+    <w:lvl w:ilvl="5" w:tplc="0416001B" w:tentative="1">
+      <w:start w:val="1"/>
+      <w:numFmt w:val="lowerRoman"/>
+      <w:lvlText w:val="%6."/>
+      <w:lvlJc w:val="right"/>
+      <w:pPr>
+        <w:ind w:left="4320" w:hanging="180"/>
+      </w:pPr>
+    </w:lvl>
+    <w:lvl w:ilvl="6" w:tplc="0416000F" w:tentative="1">
+      <w:start w:val="1"/>
+      <w:numFmt w:val="decimal"/>
+      <w:lvlText w:val="%7."/>
+      <w:lvlJc w:val="left"/>
+      <w:pPr>
+        <w:ind w:left="5040" w:hanging="360"/>
+      </w:pPr>
+    </w:lvl>
+    <w:lvl w:ilvl="7" w:tplc="04160019" w:tentative="1">
+      <w:start w:val="1"/>
+      <w:numFmt w:val="lowerLetter"/>
+      <w:lvlText w:val="%8."/>
+      <w:lvlJc w:val="left"/>
+      <w:pPr>
+        <w:ind w:left="5760" w:hanging="360"/>
+      </w:pPr>
+    </w:lvl>
+    <w:lvl w:ilvl="8" w:tplc="0416001B" w:tentative="1">
+      <w:start w:val="1"/>
+      <w:numFmt w:val="lowerRoman"/>
+      <w:lvlText w:val="%9."/>
+      <w:lvlJc w:val="right"/>
+      <w:pPr>
+        <w:ind w:left="6480" w:hanging="180"/>
+      </w:pPr>
+    </w:lvl>
+  </w:abstractNum>
+  <w:abstractNum w:abstractNumId="21">
+    <w:nsid w:val="6CCA435F"/>
+    <w:multiLevelType w:val="hybridMultilevel"/>
+    <w:tmpl w:val="A740C954"/>
+    <w:lvl w:ilvl="0" w:tplc="0416000F">
+      <w:start w:val="1"/>
+      <w:numFmt w:val="decimal"/>
+      <w:lvlText w:val="%1."/>
+      <w:lvlJc w:val="left"/>
+      <w:pPr>
+        <w:ind w:left="720" w:hanging="360"/>
+      </w:pPr>
+      <w:rPr>
+        <w:rFonts w:hint="default"/>
+      </w:rPr>
+    </w:lvl>
+    <w:lvl w:ilvl="1" w:tplc="04160019" w:tentative="1">
+      <w:start w:val="1"/>
+      <w:numFmt w:val="lowerLetter"/>
+      <w:lvlText w:val="%2."/>
+      <w:lvlJc w:val="left"/>
+      <w:pPr>
+        <w:ind w:left="1440" w:hanging="360"/>
+      </w:pPr>
+    </w:lvl>
+    <w:lvl w:ilvl="2" w:tplc="0416001B" w:tentative="1">
+      <w:start w:val="1"/>
+      <w:numFmt w:val="lowerRoman"/>
+      <w:lvlText w:val="%3."/>
+      <w:lvlJc w:val="right"/>
+      <w:pPr>
+        <w:ind w:left="2160" w:hanging="180"/>
+      </w:pPr>
+    </w:lvl>
+    <w:lvl w:ilvl="3" w:tplc="0416000F" w:tentative="1">
+      <w:start w:val="1"/>
+      <w:numFmt w:val="decimal"/>
+      <w:lvlText w:val="%4."/>
+      <w:lvlJc w:val="left"/>
+      <w:pPr>
+        <w:ind w:left="2880" w:hanging="360"/>
+      </w:pPr>
+    </w:lvl>
+    <w:lvl w:ilvl="4" w:tplc="04160019" w:tentative="1">
+      <w:start w:val="1"/>
+      <w:numFmt w:val="lowerLetter"/>
+      <w:lvlText w:val="%5."/>
+      <w:lvlJc w:val="left"/>
+      <w:pPr>
+        <w:ind w:left="3600" w:hanging="360"/>
+      </w:pPr>
+    </w:lvl>
+    <w:lvl w:ilvl="5" w:tplc="0416001B" w:tentative="1">
+      <w:start w:val="1"/>
+      <w:numFmt w:val="lowerRoman"/>
+      <w:lvlText w:val="%6."/>
+      <w:lvlJc w:val="right"/>
+      <w:pPr>
+        <w:ind w:left="4320" w:hanging="180"/>
+      </w:pPr>
+    </w:lvl>
+    <w:lvl w:ilvl="6" w:tplc="0416000F" w:tentative="1">
+      <w:start w:val="1"/>
+      <w:numFmt w:val="decimal"/>
+      <w:lvlText w:val="%7."/>
+      <w:lvlJc w:val="left"/>
+      <w:pPr>
+        <w:ind w:left="5040" w:hanging="360"/>
+      </w:pPr>
+    </w:lvl>
+    <w:lvl w:ilvl="7" w:tplc="04160019" w:tentative="1">
+      <w:start w:val="1"/>
+      <w:numFmt w:val="lowerLetter"/>
+      <w:lvlText w:val="%8."/>
+      <w:lvlJc w:val="left"/>
+      <w:pPr>
+        <w:ind w:left="5760" w:hanging="360"/>
+      </w:pPr>
+    </w:lvl>
+    <w:lvl w:ilvl="8" w:tplc="0416001B" w:tentative="1">
+      <w:start w:val="1"/>
+      <w:numFmt w:val="lowerRoman"/>
+      <w:lvlText w:val="%9."/>
+      <w:lvlJc w:val="right"/>
+      <w:pPr>
+        <w:ind w:left="6480" w:hanging="180"/>
+      </w:pPr>
+    </w:lvl>
+  </w:abstractNum>
+  <w:abstractNum w:abstractNumId="22">
     <w:nsid w:val="6ECA7869"/>
     <w:multiLevelType w:val="hybridMultilevel"/>
     <w:tmpl w:val="F01AA1BA"/>
@@ -5658,7 +6947,7 @@
       </w:rPr>
     </w:lvl>
   </w:abstractNum>
-  <w:abstractNum w:abstractNumId="12">
+  <w:abstractNum w:abstractNumId="23">
     <w:nsid w:val="78D42EE2"/>
     <w:multiLevelType w:val="multilevel"/>
     <w:tmpl w:val="BE4E5626"/>
@@ -5774,7 +7063,7 @@
       </w:pPr>
     </w:lvl>
   </w:abstractNum>
-  <w:abstractNum w:abstractNumId="13">
+  <w:abstractNum w:abstractNumId="24">
     <w:nsid w:val="7E9B626D"/>
     <w:multiLevelType w:val="multilevel"/>
     <w:tmpl w:val="2B5CE9E2"/>
@@ -5854,34 +7143,34 @@
     <w:abstractNumId w:val="0"/>
   </w:num>
   <w:num w:numId="2">
-    <w:abstractNumId w:val="8"/>
+    <w:abstractNumId w:val="12"/>
   </w:num>
   <w:num w:numId="3">
-    <w:abstractNumId w:val="9"/>
+    <w:abstractNumId w:val="16"/>
   </w:num>
   <w:num w:numId="4">
-    <w:abstractNumId w:val="7"/>
+    <w:abstractNumId w:val="11"/>
   </w:num>
   <w:num w:numId="5">
-    <w:abstractNumId w:val="6"/>
+    <w:abstractNumId w:val="10"/>
   </w:num>
   <w:num w:numId="6">
     <w:abstractNumId w:val="5"/>
   </w:num>
   <w:num w:numId="7">
-    <w:abstractNumId w:val="13"/>
+    <w:abstractNumId w:val="24"/>
   </w:num>
   <w:num w:numId="8">
-    <w:abstractNumId w:val="10"/>
+    <w:abstractNumId w:val="19"/>
   </w:num>
   <w:num w:numId="9">
-    <w:abstractNumId w:val="12"/>
+    <w:abstractNumId w:val="23"/>
   </w:num>
   <w:num w:numId="10">
     <w:abstractNumId w:val="4"/>
   </w:num>
   <w:num w:numId="11">
-    <w:abstractNumId w:val="11"/>
+    <w:abstractNumId w:val="22"/>
   </w:num>
   <w:num w:numId="12">
     <w:abstractNumId w:val="1"/>
@@ -5891,6 +7180,39 @@
   </w:num>
   <w:num w:numId="14">
     <w:abstractNumId w:val="3"/>
+  </w:num>
+  <w:num w:numId="15">
+    <w:abstractNumId w:val="8"/>
+  </w:num>
+  <w:num w:numId="16">
+    <w:abstractNumId w:val="7"/>
+  </w:num>
+  <w:num w:numId="17">
+    <w:abstractNumId w:val="13"/>
+  </w:num>
+  <w:num w:numId="18">
+    <w:abstractNumId w:val="14"/>
+  </w:num>
+  <w:num w:numId="19">
+    <w:abstractNumId w:val="9"/>
+  </w:num>
+  <w:num w:numId="20">
+    <w:abstractNumId w:val="15"/>
+  </w:num>
+  <w:num w:numId="21">
+    <w:abstractNumId w:val="20"/>
+  </w:num>
+  <w:num w:numId="22">
+    <w:abstractNumId w:val="18"/>
+  </w:num>
+  <w:num w:numId="23">
+    <w:abstractNumId w:val="17"/>
+  </w:num>
+  <w:num w:numId="24">
+    <w:abstractNumId w:val="21"/>
+  </w:num>
+  <w:num w:numId="25">
+    <w:abstractNumId w:val="6"/>
   </w:num>
 </w:numbering>
 </file>
@@ -7992,7 +9314,7 @@
 </file>
 
 <file path=customXml/itemProps1.xml><?xml version="1.0" encoding="utf-8"?>
-<ds:datastoreItem xmlns:ds="http://schemas.openxmlformats.org/officeDocument/2006/customXml" ds:itemID="{C37B579D-C60A-4E8E-BA47-0DE817456FFC}">
+<ds:datastoreItem xmlns:ds="http://schemas.openxmlformats.org/officeDocument/2006/customXml" ds:itemID="{E57FE686-F25D-451A-8922-49F9F8BA25DE}">
   <ds:schemaRefs>
     <ds:schemaRef ds:uri="http://schemas.openxmlformats.org/officeDocument/2006/bibliography"/>
   </ds:schemaRefs>

</xml_diff>

<commit_message>
1º Commit de correções conf. feedback Professor
</commit_message>
<xml_diff>
--- a/Acompanhamento/Plano de Projeto.docx
+++ b/Acompanhamento/Plano de Projeto.docx
@@ -3190,10 +3190,25 @@
               <w:pStyle w:val="Corpodetexto"/>
               <w:spacing w:before="60"/>
               <w:ind w:left="0"/>
+            </w:pPr>
+            <w:proofErr w:type="spellStart"/>
+            <w:r>
+              <w:t>Período</w:t>
+            </w:r>
+            <w:proofErr w:type="spellEnd"/>
+          </w:p>
+          <w:p>
+            <w:pPr>
+              <w:pStyle w:val="Corpodetexto"/>
+              <w:spacing w:before="60"/>
+              <w:ind w:left="0"/>
               <w:rPr>
                 <w:lang w:val="pt-BR"/>
               </w:rPr>
             </w:pPr>
+            <w:r>
+              <w:t>17/09/2013 a 01/10/2013</w:t>
+            </w:r>
           </w:p>
         </w:tc>
         <w:tc>
@@ -3226,12 +3241,6 @@
                 <w:lang w:val="pt-BR"/>
               </w:rPr>
             </w:pPr>
-            <w:r>
-              <w:rPr>
-                <w:lang w:val="pt-BR"/>
-              </w:rPr>
-              <w:t>Elaboração</w:t>
-            </w:r>
           </w:p>
         </w:tc>
         <w:tc>
@@ -3345,12 +3354,6 @@
                 <w:lang w:val="pt-BR"/>
               </w:rPr>
             </w:pPr>
-            <w:r>
-              <w:rPr>
-                <w:lang w:val="pt-BR"/>
-              </w:rPr>
-              <w:t>Elaboração</w:t>
-            </w:r>
           </w:p>
         </w:tc>
         <w:tc>
@@ -3470,12 +3473,6 @@
                 <w:lang w:val="pt-BR"/>
               </w:rPr>
             </w:pPr>
-            <w:r>
-              <w:rPr>
-                <w:lang w:val="pt-BR"/>
-              </w:rPr>
-              <w:t>Construção</w:t>
-            </w:r>
           </w:p>
         </w:tc>
         <w:tc>
@@ -3603,12 +3600,6 @@
                 <w:lang w:val="pt-BR"/>
               </w:rPr>
             </w:pPr>
-            <w:r>
-              <w:rPr>
-                <w:lang w:val="pt-BR"/>
-              </w:rPr>
-              <w:t>Construção</w:t>
-            </w:r>
           </w:p>
         </w:tc>
         <w:tc>
@@ -3733,12 +3724,6 @@
                 <w:lang w:val="pt-BR"/>
               </w:rPr>
             </w:pPr>
-            <w:r>
-              <w:rPr>
-                <w:lang w:val="pt-BR"/>
-              </w:rPr>
-              <w:t>Construção</w:t>
-            </w:r>
           </w:p>
         </w:tc>
         <w:tc>
@@ -3887,12 +3872,6 @@
                 <w:lang w:val="pt-BR"/>
               </w:rPr>
             </w:pPr>
-            <w:r>
-              <w:rPr>
-                <w:lang w:val="pt-BR"/>
-              </w:rPr>
-              <w:t>Construção</w:t>
-            </w:r>
           </w:p>
         </w:tc>
         <w:tc>
@@ -4012,12 +3991,6 @@
                 <w:lang w:val="pt-BR"/>
               </w:rPr>
             </w:pPr>
-            <w:r>
-              <w:rPr>
-                <w:lang w:val="pt-BR"/>
-              </w:rPr>
-              <w:t>Construção</w:t>
-            </w:r>
           </w:p>
         </w:tc>
         <w:tc>
@@ -4031,7 +4004,10 @@
               <w:ind w:left="0"/>
             </w:pPr>
             <w:r>
-              <w:t>I1</w:t>
+              <w:t>I</w:t>
+            </w:r>
+            <w:r>
+              <w:t>2</w:t>
             </w:r>
           </w:p>
         </w:tc>
@@ -4073,13 +4049,7 @@
               <w:rPr>
                 <w:lang w:val="pt-BR"/>
               </w:rPr>
-              <w:t>a Tela de Localização de Veículos do</w:t>
-            </w:r>
-            <w:r>
-              <w:rPr>
-                <w:lang w:val="pt-BR"/>
-              </w:rPr>
-              <w:t xml:space="preserve"> Sistema de Rastreamento</w:t>
+              <w:t>a Tela de Localização de Veículos do Sistema de Rastreamento</w:t>
             </w:r>
           </w:p>
         </w:tc>
@@ -4483,7 +4453,7 @@
               <w:noProof/>
               <w:lang w:val="pt-BR"/>
             </w:rPr>
-            <w:t>4</w:t>
+            <w:t>3</w:t>
           </w:r>
           <w:r>
             <w:rPr>
@@ -9796,7 +9766,7 @@
 </file>
 
 <file path=customXml/itemProps1.xml><?xml version="1.0" encoding="utf-8"?>
-<ds:datastoreItem xmlns:ds="http://schemas.openxmlformats.org/officeDocument/2006/customXml" ds:itemID="{7B93BA84-4C46-4C60-BEBF-AAB7CCACFF5D}">
+<ds:datastoreItem xmlns:ds="http://schemas.openxmlformats.org/officeDocument/2006/customXml" ds:itemID="{3DAA5E90-9284-479E-87B4-397484EC8E91}">
   <ds:schemaRefs>
     <ds:schemaRef ds:uri="http://schemas.openxmlformats.org/officeDocument/2006/bibliography"/>
   </ds:schemaRefs>

</xml_diff>

<commit_message>
4ª Commit de correções conf. feedback Professor
</commit_message>
<xml_diff>
--- a/Acompanhamento/Plano de Projeto.docx
+++ b/Acompanhamento/Plano de Projeto.docx
@@ -3055,7 +3055,19 @@
               <w:rPr>
                 <w:lang w:val="pt-BR"/>
               </w:rPr>
-              <w:t>Planejar iteraç</w:t>
+              <w:t>Planejar</w:t>
+            </w:r>
+            <w:r>
+              <w:rPr>
+                <w:lang w:val="pt-BR"/>
+              </w:rPr>
+              <w:t xml:space="preserve"> </w:t>
+            </w:r>
+            <w:r>
+              <w:rPr>
+                <w:lang w:val="pt-BR"/>
+              </w:rPr>
+              <w:t>iteraç</w:t>
             </w:r>
             <w:r>
               <w:rPr>
@@ -3151,39 +3163,6 @@
                 <w:lang w:val="pt-BR"/>
               </w:rPr>
               <w:t>Criar Projeto do Sistema de Rastreamento</w:t>
-            </w:r>
-          </w:p>
-          <w:p>
-            <w:pPr>
-              <w:pStyle w:val="Corpodetexto"/>
-              <w:numPr>
-                <w:ilvl w:val="0"/>
-                <w:numId w:val="28"/>
-              </w:numPr>
-              <w:spacing w:before="60"/>
-              <w:rPr>
-                <w:lang w:val="pt-BR"/>
-              </w:rPr>
-            </w:pPr>
-            <w:proofErr w:type="gramStart"/>
-            <w:r>
-              <w:rPr>
-                <w:lang w:val="pt-BR"/>
-              </w:rPr>
-              <w:t>Implementação</w:t>
-            </w:r>
-            <w:proofErr w:type="gramEnd"/>
-            <w:r>
-              <w:rPr>
-                <w:lang w:val="pt-BR"/>
-              </w:rPr>
-              <w:t xml:space="preserve"> do Sistema </w:t>
-            </w:r>
-            <w:r>
-              <w:rPr>
-                <w:lang w:val="pt-BR"/>
-              </w:rPr>
-              <w:t>de Rastreamento</w:t>
             </w:r>
           </w:p>
           <w:p>
@@ -3440,6 +3419,25 @@
               <w:t>Objetivo</w:t>
             </w:r>
             <w:proofErr w:type="spellEnd"/>
+          </w:p>
+          <w:p>
+            <w:pPr>
+              <w:pStyle w:val="Corpodetexto"/>
+              <w:numPr>
+                <w:ilvl w:val="0"/>
+                <w:numId w:val="25"/>
+              </w:numPr>
+              <w:spacing w:before="60"/>
+              <w:rPr>
+                <w:lang w:val="pt-BR"/>
+              </w:rPr>
+            </w:pPr>
+            <w:r>
+              <w:rPr>
+                <w:lang w:val="pt-BR"/>
+              </w:rPr>
+              <w:t>Planejar iterações do Sistema de Rastreamento E2</w:t>
+            </w:r>
           </w:p>
           <w:p>
             <w:pPr>
@@ -4008,7 +4006,7 @@
               <w:noProof/>
               <w:lang w:val="pt-BR"/>
             </w:rPr>
-            <w:t>2</w:t>
+            <w:t>3</w:t>
           </w:r>
           <w:r>
             <w:rPr>
@@ -9321,7 +9319,7 @@
 </file>
 
 <file path=customXml/itemProps1.xml><?xml version="1.0" encoding="utf-8"?>
-<ds:datastoreItem xmlns:ds="http://schemas.openxmlformats.org/officeDocument/2006/customXml" ds:itemID="{88D02615-378D-45E0-9658-FD1004CD84EF}">
+<ds:datastoreItem xmlns:ds="http://schemas.openxmlformats.org/officeDocument/2006/customXml" ds:itemID="{B1532AB3-D288-40AC-8081-A5D278576AD7}">
   <ds:schemaRefs>
     <ds:schemaRef ds:uri="http://schemas.openxmlformats.org/officeDocument/2006/bibliography"/>
   </ds:schemaRefs>

</xml_diff>

<commit_message>
Atualização diversas e algumas correções
</commit_message>
<xml_diff>
--- a/Acompanhamento/Plano de Projeto.docx
+++ b/Acompanhamento/Plano de Projeto.docx
@@ -1673,7 +1673,14 @@
           <w:rFonts w:ascii="Arial" w:hAnsi="Arial" w:cs="Arial"/>
           <w:lang w:val="pt-BR"/>
         </w:rPr>
-        <w:t xml:space="preserve">Objetivo – Iniciar formalmente o projeto, apresentando informações quanto ao seu objetivo, </w:t>
+        <w:t>Objetivo – Iniciar formalmente o projeto, apresentando informações quanto ao seu objetivo, prazos</w:t>
+      </w:r>
+      <w:r>
+        <w:rPr>
+          <w:rFonts w:ascii="Arial" w:hAnsi="Arial" w:cs="Arial"/>
+          <w:lang w:val="pt-BR"/>
+        </w:rPr>
+        <w:t xml:space="preserve"> quanto </w:t>
       </w:r>
       <w:proofErr w:type="gramStart"/>
       <w:r>
@@ -1681,7 +1688,7 @@
           <w:rFonts w:ascii="Arial" w:hAnsi="Arial" w:cs="Arial"/>
           <w:lang w:val="pt-BR"/>
         </w:rPr>
-        <w:t>prazos</w:t>
+        <w:t>a</w:t>
       </w:r>
       <w:proofErr w:type="gramEnd"/>
       <w:r>
@@ -1689,7 +1696,7 @@
           <w:rFonts w:ascii="Arial" w:hAnsi="Arial" w:cs="Arial"/>
           <w:lang w:val="pt-BR"/>
         </w:rPr>
-        <w:t xml:space="preserve"> quanto a entrega dos documentos de visão, lista de itens de trabalho, lista de riscos e plano de projeto</w:t>
+        <w:t xml:space="preserve"> entrega dos documentos de visão, lista de itens de trabalho, lista de riscos e plano de projeto</w:t>
       </w:r>
       <w:r>
         <w:rPr>
@@ -1828,7 +1835,7 @@
         <w:rPr>
           <w:rFonts w:ascii="Arial" w:hAnsi="Arial" w:cs="Arial"/>
         </w:rPr>
-        <w:t>04</w:t>
+        <w:t>03</w:t>
       </w:r>
       <w:r>
         <w:rPr>
@@ -2921,11 +2928,9 @@
               <w:spacing w:before="60"/>
               <w:ind w:left="0"/>
             </w:pPr>
-            <w:proofErr w:type="spellStart"/>
             <w:r>
               <w:t>Concepção</w:t>
             </w:r>
-            <w:proofErr w:type="spellEnd"/>
           </w:p>
         </w:tc>
         <w:tc>
@@ -3061,39 +3066,7 @@
               <w:rPr>
                 <w:lang w:val="pt-BR"/>
               </w:rPr>
-              <w:t>Planejar</w:t>
-            </w:r>
-            <w:r>
-              <w:rPr>
-                <w:lang w:val="pt-BR"/>
-              </w:rPr>
-              <w:t xml:space="preserve"> </w:t>
-            </w:r>
-            <w:r>
-              <w:rPr>
-                <w:lang w:val="pt-BR"/>
-              </w:rPr>
-              <w:t>iteraç</w:t>
-            </w:r>
-            <w:r>
-              <w:rPr>
-                <w:lang w:val="pt-BR"/>
-              </w:rPr>
-              <w:t xml:space="preserve">ões </w:t>
-            </w:r>
-            <w:proofErr w:type="spellStart"/>
-            <w:r>
-              <w:rPr>
-                <w:lang w:val="pt-BR"/>
-              </w:rPr>
-              <w:t>Login</w:t>
-            </w:r>
-            <w:proofErr w:type="spellEnd"/>
-            <w:r>
-              <w:rPr>
-                <w:lang w:val="pt-BR"/>
-              </w:rPr>
-              <w:t xml:space="preserve"> no Sistema</w:t>
+              <w:t>Realizar Análise do Sistema de Rastreamento</w:t>
             </w:r>
           </w:p>
           <w:p>
@@ -3108,70 +3081,6 @@
                 <w:lang w:val="pt-BR"/>
               </w:rPr>
             </w:pPr>
-            <w:r>
-              <w:rPr>
-                <w:lang w:val="pt-BR"/>
-              </w:rPr>
-              <w:t xml:space="preserve">Especificar </w:t>
-            </w:r>
-            <w:r>
-              <w:rPr>
-                <w:lang w:val="pt-BR"/>
-              </w:rPr>
-              <w:t>o Caso de Uso</w:t>
-            </w:r>
-            <w:r>
-              <w:rPr>
-                <w:lang w:val="pt-BR"/>
-              </w:rPr>
-              <w:t xml:space="preserve"> </w:t>
-            </w:r>
-            <w:proofErr w:type="spellStart"/>
-            <w:r>
-              <w:rPr>
-                <w:lang w:val="pt-BR"/>
-              </w:rPr>
-              <w:t>Login</w:t>
-            </w:r>
-            <w:proofErr w:type="spellEnd"/>
-            <w:r>
-              <w:rPr>
-                <w:lang w:val="pt-BR"/>
-              </w:rPr>
-              <w:t xml:space="preserve"> no Sistema</w:t>
-            </w:r>
-          </w:p>
-          <w:p>
-            <w:pPr>
-              <w:pStyle w:val="Corpodetexto"/>
-              <w:numPr>
-                <w:ilvl w:val="0"/>
-                <w:numId w:val="28"/>
-              </w:numPr>
-              <w:spacing w:before="60"/>
-              <w:rPr>
-                <w:lang w:val="pt-BR"/>
-              </w:rPr>
-            </w:pPr>
-            <w:r>
-              <w:rPr>
-                <w:lang w:val="pt-BR"/>
-              </w:rPr>
-              <w:t>Realizar Análise do Sistema de Rastreamento</w:t>
-            </w:r>
-          </w:p>
-          <w:p>
-            <w:pPr>
-              <w:pStyle w:val="Corpodetexto"/>
-              <w:numPr>
-                <w:ilvl w:val="0"/>
-                <w:numId w:val="28"/>
-              </w:numPr>
-              <w:spacing w:before="60"/>
-              <w:rPr>
-                <w:lang w:val="pt-BR"/>
-              </w:rPr>
-            </w:pPr>
             <w:proofErr w:type="gramStart"/>
             <w:r>
               <w:rPr>
@@ -3232,7 +3141,7 @@
               <w:jc w:val="center"/>
             </w:pPr>
             <w:r>
-              <w:t>a</w:t>
+              <w:t>à</w:t>
             </w:r>
           </w:p>
           <w:p>
@@ -3249,7 +3158,7 @@
               <w:t>/1</w:t>
             </w:r>
             <w:r>
-              <w:t>1</w:t>
+              <w:t>0</w:t>
             </w:r>
             <w:r>
               <w:t>/2013</w:t>
@@ -3296,14 +3205,8 @@
               <w:pStyle w:val="Corpodetexto"/>
               <w:spacing w:before="60"/>
               <w:ind w:left="0"/>
-              <w:rPr>
-                <w:lang w:val="pt-BR"/>
-              </w:rPr>
-            </w:pPr>
-            <w:r>
-              <w:rPr>
-                <w:lang w:val="pt-BR"/>
-              </w:rPr>
+            </w:pPr>
+            <w:r>
               <w:t>Concepção</w:t>
             </w:r>
           </w:p>
@@ -3321,7 +3224,6 @@
               <w:rPr>
                 <w:sz w:val="22"/>
                 <w:szCs w:val="22"/>
-                <w:lang w:val="pt-BR"/>
               </w:rPr>
             </w:pPr>
           </w:p>
@@ -3334,7 +3236,6 @@
               <w:rPr>
                 <w:sz w:val="22"/>
                 <w:szCs w:val="22"/>
-                <w:lang w:val="pt-BR"/>
               </w:rPr>
             </w:pPr>
           </w:p>
@@ -3347,16 +3248,33 @@
               <w:rPr>
                 <w:sz w:val="22"/>
                 <w:szCs w:val="22"/>
-                <w:lang w:val="pt-BR"/>
-              </w:rPr>
-            </w:pPr>
-            <w:r>
+              </w:rPr>
+            </w:pPr>
+          </w:p>
+          <w:p>
+            <w:pPr>
+              <w:pStyle w:val="Corpodetexto"/>
+              <w:spacing w:before="60"/>
+              <w:ind w:left="0"/>
+              <w:jc w:val="center"/>
               <w:rPr>
                 <w:sz w:val="22"/>
                 <w:szCs w:val="22"/>
-                <w:lang w:val="pt-BR"/>
-              </w:rPr>
-              <w:t>I2</w:t>
+              </w:rPr>
+            </w:pPr>
+            <w:r>
+              <w:rPr>
+                <w:sz w:val="22"/>
+                <w:szCs w:val="22"/>
+              </w:rPr>
+              <w:t>I</w:t>
+            </w:r>
+            <w:r>
+              <w:rPr>
+                <w:sz w:val="22"/>
+                <w:szCs w:val="22"/>
+              </w:rPr>
+              <w:t>2</w:t>
             </w:r>
           </w:p>
         </w:tc>
@@ -3369,22 +3287,23 @@
               <w:pStyle w:val="Corpodetexto"/>
               <w:spacing w:before="60"/>
               <w:ind w:left="0"/>
-            </w:pPr>
-            <w:proofErr w:type="spellStart"/>
-            <w:r>
-              <w:t>Objetivo</w:t>
-            </w:r>
-            <w:r>
-              <w:t>s</w:t>
-            </w:r>
-            <w:proofErr w:type="spellEnd"/>
+              <w:rPr>
+                <w:lang w:val="pt-BR"/>
+              </w:rPr>
+            </w:pPr>
+            <w:r>
+              <w:rPr>
+                <w:lang w:val="pt-BR"/>
+              </w:rPr>
+              <w:t>Objetivos</w:t>
+            </w:r>
           </w:p>
           <w:p>
             <w:pPr>
               <w:pStyle w:val="Corpodetexto"/>
               <w:numPr>
                 <w:ilvl w:val="0"/>
-                <w:numId w:val="25"/>
+                <w:numId w:val="34"/>
               </w:numPr>
               <w:spacing w:before="60"/>
               <w:rPr>
@@ -3395,25 +3314,21 @@
               <w:rPr>
                 <w:lang w:val="pt-BR"/>
               </w:rPr>
-              <w:t>Planejar iteraçõ</w:t>
-            </w:r>
-            <w:r>
-              <w:rPr>
-                <w:lang w:val="pt-BR"/>
-              </w:rPr>
-              <w:t xml:space="preserve">es </w:t>
-            </w:r>
-            <w:r>
-              <w:rPr>
-                <w:lang w:val="pt-BR"/>
-              </w:rPr>
-              <w:t>Localizar Veículo.</w:t>
-            </w:r>
-            <w:r>
-              <w:rPr>
-                <w:lang w:val="pt-BR"/>
-              </w:rPr>
-              <w:t xml:space="preserve"> </w:t>
+              <w:t xml:space="preserve">Planejar iterações </w:t>
+            </w:r>
+            <w:proofErr w:type="spellStart"/>
+            <w:r>
+              <w:rPr>
+                <w:lang w:val="pt-BR"/>
+              </w:rPr>
+              <w:t>Logar</w:t>
+            </w:r>
+            <w:proofErr w:type="spellEnd"/>
+            <w:r>
+              <w:rPr>
+                <w:lang w:val="pt-BR"/>
+              </w:rPr>
+              <w:t xml:space="preserve"> no Sistema</w:t>
             </w:r>
           </w:p>
           <w:p>
@@ -3421,7 +3336,7 @@
               <w:pStyle w:val="Corpodetexto"/>
               <w:numPr>
                 <w:ilvl w:val="0"/>
-                <w:numId w:val="25"/>
+                <w:numId w:val="34"/>
               </w:numPr>
               <w:spacing w:before="60"/>
               <w:rPr>
@@ -3432,7 +3347,47 @@
               <w:rPr>
                 <w:lang w:val="pt-BR"/>
               </w:rPr>
-              <w:t>Especificar o Caso de Uso Localizar Veículo</w:t>
+              <w:t xml:space="preserve">Especificar </w:t>
+            </w:r>
+            <w:r>
+              <w:rPr>
+                <w:lang w:val="pt-BR"/>
+              </w:rPr>
+              <w:t>o Caso de Uso</w:t>
+            </w:r>
+            <w:r>
+              <w:rPr>
+                <w:lang w:val="pt-BR"/>
+              </w:rPr>
+              <w:t xml:space="preserve"> </w:t>
+            </w:r>
+            <w:proofErr w:type="spellStart"/>
+            <w:r>
+              <w:rPr>
+                <w:lang w:val="pt-BR"/>
+              </w:rPr>
+              <w:t>Logar</w:t>
+            </w:r>
+            <w:proofErr w:type="spellEnd"/>
+            <w:proofErr w:type="gramStart"/>
+            <w:r>
+              <w:rPr>
+                <w:lang w:val="pt-BR"/>
+              </w:rPr>
+              <w:t xml:space="preserve"> </w:t>
+            </w:r>
+            <w:r>
+              <w:rPr>
+                <w:lang w:val="pt-BR"/>
+              </w:rPr>
+              <w:t xml:space="preserve"> </w:t>
+            </w:r>
+            <w:proofErr w:type="gramEnd"/>
+            <w:r>
+              <w:rPr>
+                <w:lang w:val="pt-BR"/>
+              </w:rPr>
+              <w:t>no Sistema</w:t>
             </w:r>
           </w:p>
         </w:tc>
@@ -3445,16 +3400,12 @@
               <w:pStyle w:val="Corpodetexto"/>
               <w:spacing w:before="60"/>
               <w:ind w:left="0"/>
-              <w:rPr>
-                <w:lang w:val="pt-BR"/>
-              </w:rPr>
-            </w:pPr>
-            <w:r>
-              <w:rPr>
-                <w:lang w:val="pt-BR"/>
-              </w:rPr>
+            </w:pPr>
+            <w:proofErr w:type="spellStart"/>
+            <w:r>
               <w:t>Período</w:t>
             </w:r>
+            <w:proofErr w:type="spellEnd"/>
           </w:p>
           <w:p>
             <w:pPr>
@@ -3462,33 +3413,12 @@
               <w:spacing w:before="60"/>
               <w:ind w:left="0"/>
               <w:jc w:val="center"/>
-              <w:rPr>
-                <w:lang w:val="pt-BR"/>
-              </w:rPr>
-            </w:pPr>
-            <w:r>
-              <w:rPr>
-                <w:lang w:val="pt-BR"/>
-              </w:rPr>
-              <w:t>04</w:t>
-            </w:r>
-            <w:r>
-              <w:rPr>
-                <w:lang w:val="pt-BR"/>
-              </w:rPr>
-              <w:t>/</w:t>
-            </w:r>
-            <w:r>
-              <w:rPr>
-                <w:lang w:val="pt-BR"/>
-              </w:rPr>
-              <w:t>11</w:t>
-            </w:r>
-            <w:r>
-              <w:rPr>
-                <w:lang w:val="pt-BR"/>
-              </w:rPr>
-              <w:t>/2013</w:t>
+            </w:pPr>
+            <w:r>
+              <w:t>29</w:t>
+            </w:r>
+            <w:r>
+              <w:t>/10/2013</w:t>
             </w:r>
           </w:p>
           <w:p>
@@ -3497,18 +3427,10 @@
               <w:spacing w:before="60"/>
               <w:ind w:left="0"/>
               <w:jc w:val="center"/>
-              <w:rPr>
-                <w:lang w:val="pt-BR"/>
-              </w:rPr>
-            </w:pPr>
-            <w:proofErr w:type="gramStart"/>
-            <w:r>
-              <w:rPr>
-                <w:lang w:val="pt-BR"/>
-              </w:rPr>
-              <w:t>a</w:t>
-            </w:r>
-            <w:proofErr w:type="gramEnd"/>
+            </w:pPr>
+            <w:r>
+              <w:t>à</w:t>
+            </w:r>
           </w:p>
           <w:p>
             <w:pPr>
@@ -3516,21 +3438,12 @@
               <w:spacing w:before="60"/>
               <w:ind w:left="0"/>
               <w:jc w:val="center"/>
-              <w:rPr>
-                <w:lang w:val="pt-BR"/>
-              </w:rPr>
-            </w:pPr>
-            <w:r>
-              <w:rPr>
-                <w:lang w:val="pt-BR"/>
-              </w:rPr>
-              <w:t>04</w:t>
-            </w:r>
-            <w:r>
-              <w:rPr>
-                <w:lang w:val="pt-BR"/>
-              </w:rPr>
-              <w:t>/12/2013</w:t>
+            </w:pPr>
+            <w:r>
+              <w:t>10</w:t>
+            </w:r>
+            <w:r>
+              <w:t>/11/2013</w:t>
             </w:r>
           </w:p>
         </w:tc>
@@ -3543,9 +3456,23 @@
               <w:pStyle w:val="Corpodetexto"/>
               <w:spacing w:before="60"/>
               <w:ind w:left="0"/>
-              <w:rPr>
-                <w:lang w:val="pt-BR"/>
-              </w:rPr>
+            </w:pPr>
+            <w:r>
+              <w:t>15</w:t>
+            </w:r>
+          </w:p>
+          <w:p>
+            <w:pPr>
+              <w:pStyle w:val="Corpodetexto"/>
+              <w:spacing w:before="60"/>
+              <w:ind w:left="0"/>
+            </w:pPr>
+          </w:p>
+          <w:p>
+            <w:pPr>
+              <w:pStyle w:val="Corpodetexto"/>
+              <w:spacing w:before="60"/>
+              <w:ind w:left="0"/>
             </w:pPr>
           </w:p>
         </w:tc>
@@ -3568,7 +3495,7 @@
               <w:rPr>
                 <w:lang w:val="pt-BR"/>
               </w:rPr>
-              <w:t>Elaboração</w:t>
+              <w:t>Concepção</w:t>
             </w:r>
           </w:p>
         </w:tc>
@@ -3588,13 +3515,47 @@
                 <w:lang w:val="pt-BR"/>
               </w:rPr>
             </w:pPr>
-            <w:r>
+          </w:p>
+          <w:p>
+            <w:pPr>
+              <w:pStyle w:val="Corpodetexto"/>
+              <w:spacing w:before="60"/>
+              <w:ind w:left="0"/>
+              <w:jc w:val="center"/>
               <w:rPr>
                 <w:sz w:val="22"/>
                 <w:szCs w:val="22"/>
                 <w:lang w:val="pt-BR"/>
               </w:rPr>
-              <w:t>I3</w:t>
+            </w:pPr>
+          </w:p>
+          <w:p>
+            <w:pPr>
+              <w:pStyle w:val="Corpodetexto"/>
+              <w:spacing w:before="60"/>
+              <w:ind w:left="0"/>
+              <w:jc w:val="center"/>
+              <w:rPr>
+                <w:sz w:val="22"/>
+                <w:szCs w:val="22"/>
+                <w:lang w:val="pt-BR"/>
+              </w:rPr>
+            </w:pPr>
+            <w:r>
+              <w:rPr>
+                <w:sz w:val="22"/>
+                <w:szCs w:val="22"/>
+                <w:lang w:val="pt-BR"/>
+              </w:rPr>
+              <w:t>I</w:t>
+            </w:r>
+            <w:r>
+              <w:rPr>
+                <w:sz w:val="22"/>
+                <w:szCs w:val="22"/>
+                <w:lang w:val="pt-BR"/>
+              </w:rPr>
+              <w:t>3</w:t>
             </w:r>
           </w:p>
         </w:tc>
@@ -3607,29 +3568,22 @@
               <w:pStyle w:val="Corpodetexto"/>
               <w:spacing w:before="60"/>
               <w:ind w:left="0"/>
-              <w:rPr>
-                <w:lang w:val="pt-BR"/>
-              </w:rPr>
-            </w:pPr>
-            <w:r>
-              <w:rPr>
-                <w:lang w:val="pt-BR"/>
-              </w:rPr>
+            </w:pPr>
+            <w:proofErr w:type="spellStart"/>
+            <w:r>
               <w:t>Objetivo</w:t>
             </w:r>
             <w:r>
-              <w:rPr>
-                <w:lang w:val="pt-BR"/>
-              </w:rPr>
               <w:t>s</w:t>
             </w:r>
+            <w:proofErr w:type="spellEnd"/>
           </w:p>
           <w:p>
             <w:pPr>
               <w:pStyle w:val="Corpodetexto"/>
               <w:numPr>
                 <w:ilvl w:val="0"/>
-                <w:numId w:val="31"/>
+                <w:numId w:val="25"/>
               </w:numPr>
               <w:spacing w:before="60"/>
               <w:rPr>
@@ -3640,21 +3594,25 @@
               <w:rPr>
                 <w:lang w:val="pt-BR"/>
               </w:rPr>
-              <w:t xml:space="preserve">Criar Tela de </w:t>
-            </w:r>
-            <w:proofErr w:type="spellStart"/>
-            <w:r>
-              <w:rPr>
-                <w:lang w:val="pt-BR"/>
-              </w:rPr>
-              <w:t>Login</w:t>
-            </w:r>
-            <w:proofErr w:type="spellEnd"/>
-            <w:r>
-              <w:rPr>
-                <w:lang w:val="pt-BR"/>
-              </w:rPr>
-              <w:t xml:space="preserve"> do Sistema de Rastreamento</w:t>
+              <w:t>Planejar iteraçõ</w:t>
+            </w:r>
+            <w:r>
+              <w:rPr>
+                <w:lang w:val="pt-BR"/>
+              </w:rPr>
+              <w:t xml:space="preserve">es </w:t>
+            </w:r>
+            <w:r>
+              <w:rPr>
+                <w:lang w:val="pt-BR"/>
+              </w:rPr>
+              <w:t>Localizar Veículo.</w:t>
+            </w:r>
+            <w:r>
+              <w:rPr>
+                <w:lang w:val="pt-BR"/>
+              </w:rPr>
+              <w:t xml:space="preserve"> </w:t>
             </w:r>
           </w:p>
           <w:p>
@@ -3662,7 +3620,7 @@
               <w:pStyle w:val="Corpodetexto"/>
               <w:numPr>
                 <w:ilvl w:val="0"/>
-                <w:numId w:val="31"/>
+                <w:numId w:val="25"/>
               </w:numPr>
               <w:spacing w:before="60"/>
               <w:rPr>
@@ -3673,21 +3631,7 @@
               <w:rPr>
                 <w:lang w:val="pt-BR"/>
               </w:rPr>
-              <w:t xml:space="preserve">Teste da Tela de </w:t>
-            </w:r>
-            <w:proofErr w:type="spellStart"/>
-            <w:r>
-              <w:rPr>
-                <w:lang w:val="pt-BR"/>
-              </w:rPr>
-              <w:t>Login</w:t>
-            </w:r>
-            <w:proofErr w:type="spellEnd"/>
-            <w:r>
-              <w:rPr>
-                <w:lang w:val="pt-BR"/>
-              </w:rPr>
-              <w:t xml:space="preserve"> Sistema de Rastreamento</w:t>
+              <w:t>Especificar o Caso de Uso Localizar Veículo</w:t>
             </w:r>
           </w:p>
         </w:tc>
@@ -3704,12 +3648,105 @@
                 <w:lang w:val="pt-BR"/>
               </w:rPr>
             </w:pPr>
+            <w:r>
+              <w:rPr>
+                <w:lang w:val="pt-BR"/>
+              </w:rPr>
+              <w:t>Período</w:t>
+            </w:r>
+          </w:p>
+          <w:p>
+            <w:pPr>
+              <w:pStyle w:val="Corpodetexto"/>
+              <w:spacing w:before="60"/>
+              <w:ind w:left="0"/>
+              <w:jc w:val="center"/>
+              <w:rPr>
+                <w:lang w:val="pt-BR"/>
+              </w:rPr>
+            </w:pPr>
+            <w:r>
+              <w:rPr>
+                <w:lang w:val="pt-BR"/>
+              </w:rPr>
+              <w:t>11</w:t>
+            </w:r>
+            <w:r>
+              <w:rPr>
+                <w:lang w:val="pt-BR"/>
+              </w:rPr>
+              <w:t>/</w:t>
+            </w:r>
+            <w:r>
+              <w:rPr>
+                <w:lang w:val="pt-BR"/>
+              </w:rPr>
+              <w:t>11</w:t>
+            </w:r>
+            <w:r>
+              <w:rPr>
+                <w:lang w:val="pt-BR"/>
+              </w:rPr>
+              <w:t>/2013</w:t>
+            </w:r>
+          </w:p>
+          <w:p>
+            <w:pPr>
+              <w:pStyle w:val="Corpodetexto"/>
+              <w:spacing w:before="60"/>
+              <w:ind w:left="0"/>
+              <w:jc w:val="center"/>
+              <w:rPr>
+                <w:lang w:val="pt-BR"/>
+              </w:rPr>
+            </w:pPr>
+            <w:proofErr w:type="gramStart"/>
+            <w:r>
+              <w:rPr>
+                <w:lang w:val="pt-BR"/>
+              </w:rPr>
+              <w:t>à</w:t>
+            </w:r>
+            <w:proofErr w:type="gramEnd"/>
+          </w:p>
+          <w:p>
+            <w:pPr>
+              <w:pStyle w:val="Corpodetexto"/>
+              <w:spacing w:before="60"/>
+              <w:ind w:left="0"/>
+              <w:jc w:val="center"/>
+              <w:rPr>
+                <w:lang w:val="pt-BR"/>
+              </w:rPr>
+            </w:pPr>
+            <w:r>
+              <w:rPr>
+                <w:lang w:val="pt-BR"/>
+              </w:rPr>
+              <w:t>20/11</w:t>
+            </w:r>
+            <w:r>
+              <w:rPr>
+                <w:lang w:val="pt-BR"/>
+              </w:rPr>
+              <w:t>/2013</w:t>
+            </w:r>
           </w:p>
         </w:tc>
         <w:tc>
           <w:tcPr>
             <w:tcW w:w="1335" w:type="dxa"/>
           </w:tcPr>
+          <w:p>
+            <w:pPr>
+              <w:pStyle w:val="Corpodetexto"/>
+              <w:spacing w:before="60"/>
+              <w:ind w:left="0"/>
+            </w:pPr>
+            <w:r>
+              <w:t>15</w:t>
+            </w:r>
+          </w:p>
           <w:p>
             <w:pPr>
               <w:pStyle w:val="Corpodetexto"/>
@@ -3766,7 +3803,15 @@
                 <w:szCs w:val="22"/>
                 <w:lang w:val="pt-BR"/>
               </w:rPr>
-              <w:t>I4</w:t>
+              <w:t>I</w:t>
+            </w:r>
+            <w:r>
+              <w:rPr>
+                <w:sz w:val="22"/>
+                <w:szCs w:val="22"/>
+                <w:lang w:val="pt-BR"/>
+              </w:rPr>
+              <w:t>4</w:t>
             </w:r>
           </w:p>
         </w:tc>
@@ -3787,7 +3832,13 @@
               <w:rPr>
                 <w:lang w:val="pt-BR"/>
               </w:rPr>
-              <w:t>Objetivos</w:t>
+              <w:t>Objetivo</w:t>
+            </w:r>
+            <w:r>
+              <w:rPr>
+                <w:lang w:val="pt-BR"/>
+              </w:rPr>
+              <w:t>s</w:t>
             </w:r>
           </w:p>
           <w:p>
@@ -3795,7 +3846,7 @@
               <w:pStyle w:val="Corpodetexto"/>
               <w:numPr>
                 <w:ilvl w:val="0"/>
-                <w:numId w:val="33"/>
+                <w:numId w:val="31"/>
               </w:numPr>
               <w:spacing w:before="60"/>
               <w:rPr>
@@ -3806,7 +3857,21 @@
               <w:rPr>
                 <w:lang w:val="pt-BR"/>
               </w:rPr>
-              <w:t>Criar Tela de Localização de Veículos</w:t>
+              <w:t xml:space="preserve">Criar Tela </w:t>
+            </w:r>
+            <w:proofErr w:type="spellStart"/>
+            <w:r>
+              <w:rPr>
+                <w:lang w:val="pt-BR"/>
+              </w:rPr>
+              <w:t>Logar</w:t>
+            </w:r>
+            <w:proofErr w:type="spellEnd"/>
+            <w:r>
+              <w:rPr>
+                <w:lang w:val="pt-BR"/>
+              </w:rPr>
+              <w:t xml:space="preserve"> no Sistema</w:t>
             </w:r>
           </w:p>
           <w:p>
@@ -3814,7 +3879,7 @@
               <w:pStyle w:val="Corpodetexto"/>
               <w:numPr>
                 <w:ilvl w:val="0"/>
-                <w:numId w:val="33"/>
+                <w:numId w:val="31"/>
               </w:numPr>
               <w:spacing w:before="60"/>
               <w:rPr>
@@ -3825,13 +3890,27 @@
               <w:rPr>
                 <w:lang w:val="pt-BR"/>
               </w:rPr>
-              <w:t>Teste d</w:t>
-            </w:r>
-            <w:r>
-              <w:rPr>
-                <w:lang w:val="pt-BR"/>
-              </w:rPr>
-              <w:t>a Tela de Localização de Veículos</w:t>
+              <w:t xml:space="preserve">Teste da Tela </w:t>
+            </w:r>
+            <w:proofErr w:type="spellStart"/>
+            <w:r>
+              <w:rPr>
+                <w:lang w:val="pt-BR"/>
+              </w:rPr>
+              <w:t>Logar</w:t>
+            </w:r>
+            <w:proofErr w:type="spellEnd"/>
+            <w:r>
+              <w:rPr>
+                <w:lang w:val="pt-BR"/>
+              </w:rPr>
+              <w:t xml:space="preserve"> no </w:t>
+            </w:r>
+            <w:r>
+              <w:rPr>
+                <w:lang w:val="pt-BR"/>
+              </w:rPr>
+              <w:t>Sistema</w:t>
             </w:r>
           </w:p>
         </w:tc>
@@ -3848,12 +3927,93 @@
                 <w:lang w:val="pt-BR"/>
               </w:rPr>
             </w:pPr>
+            <w:r>
+              <w:rPr>
+                <w:lang w:val="pt-BR"/>
+              </w:rPr>
+              <w:t>Período</w:t>
+            </w:r>
+          </w:p>
+          <w:p>
+            <w:pPr>
+              <w:pStyle w:val="Corpodetexto"/>
+              <w:spacing w:before="60"/>
+              <w:ind w:left="0"/>
+              <w:jc w:val="center"/>
+              <w:rPr>
+                <w:lang w:val="pt-BR"/>
+              </w:rPr>
+            </w:pPr>
+            <w:r>
+              <w:rPr>
+                <w:lang w:val="pt-BR"/>
+              </w:rPr>
+              <w:t>21</w:t>
+            </w:r>
+            <w:r>
+              <w:rPr>
+                <w:lang w:val="pt-BR"/>
+              </w:rPr>
+              <w:t>/11/2013</w:t>
+            </w:r>
+          </w:p>
+          <w:p>
+            <w:pPr>
+              <w:pStyle w:val="Corpodetexto"/>
+              <w:spacing w:before="60"/>
+              <w:ind w:left="0"/>
+              <w:jc w:val="center"/>
+              <w:rPr>
+                <w:lang w:val="pt-BR"/>
+              </w:rPr>
+            </w:pPr>
+            <w:proofErr w:type="gramStart"/>
+            <w:r>
+              <w:rPr>
+                <w:lang w:val="pt-BR"/>
+              </w:rPr>
+              <w:t>à</w:t>
+            </w:r>
+            <w:proofErr w:type="gramEnd"/>
+          </w:p>
+          <w:p>
+            <w:pPr>
+              <w:pStyle w:val="Corpodetexto"/>
+              <w:spacing w:before="60"/>
+              <w:ind w:left="0"/>
+              <w:jc w:val="center"/>
+              <w:rPr>
+                <w:lang w:val="pt-BR"/>
+              </w:rPr>
+            </w:pPr>
+            <w:r>
+              <w:rPr>
+                <w:lang w:val="pt-BR"/>
+              </w:rPr>
+              <w:t>25/11</w:t>
+            </w:r>
+            <w:r>
+              <w:rPr>
+                <w:lang w:val="pt-BR"/>
+              </w:rPr>
+              <w:t>/2013</w:t>
+            </w:r>
           </w:p>
         </w:tc>
         <w:tc>
           <w:tcPr>
             <w:tcW w:w="1335" w:type="dxa"/>
           </w:tcPr>
+          <w:p>
+            <w:pPr>
+              <w:pStyle w:val="Corpodetexto"/>
+              <w:spacing w:before="60"/>
+              <w:ind w:left="0"/>
+            </w:pPr>
+            <w:r>
+              <w:t>15</w:t>
+            </w:r>
+          </w:p>
           <w:p>
             <w:pPr>
               <w:pStyle w:val="Corpodetexto"/>
@@ -3884,6 +4044,258 @@
               <w:rPr>
                 <w:lang w:val="pt-BR"/>
               </w:rPr>
+              <w:t>Elaboração</w:t>
+            </w:r>
+          </w:p>
+        </w:tc>
+        <w:tc>
+          <w:tcPr>
+            <w:tcW w:w="1134" w:type="dxa"/>
+          </w:tcPr>
+          <w:p>
+            <w:pPr>
+              <w:pStyle w:val="Corpodetexto"/>
+              <w:spacing w:before="60"/>
+              <w:ind w:left="0"/>
+              <w:jc w:val="center"/>
+              <w:rPr>
+                <w:sz w:val="22"/>
+                <w:szCs w:val="22"/>
+                <w:lang w:val="pt-BR"/>
+              </w:rPr>
+            </w:pPr>
+            <w:r>
+              <w:rPr>
+                <w:sz w:val="22"/>
+                <w:szCs w:val="22"/>
+                <w:lang w:val="pt-BR"/>
+              </w:rPr>
+              <w:t>I</w:t>
+            </w:r>
+            <w:r>
+              <w:rPr>
+                <w:sz w:val="22"/>
+                <w:szCs w:val="22"/>
+                <w:lang w:val="pt-BR"/>
+              </w:rPr>
+              <w:t>5</w:t>
+            </w:r>
+          </w:p>
+        </w:tc>
+        <w:tc>
+          <w:tcPr>
+            <w:tcW w:w="3357" w:type="dxa"/>
+          </w:tcPr>
+          <w:p>
+            <w:pPr>
+              <w:pStyle w:val="Corpodetexto"/>
+              <w:spacing w:before="60"/>
+              <w:ind w:left="0"/>
+              <w:rPr>
+                <w:lang w:val="pt-BR"/>
+              </w:rPr>
+            </w:pPr>
+            <w:r>
+              <w:rPr>
+                <w:lang w:val="pt-BR"/>
+              </w:rPr>
+              <w:t>Objetivos</w:t>
+            </w:r>
+          </w:p>
+          <w:p>
+            <w:pPr>
+              <w:pStyle w:val="Corpodetexto"/>
+              <w:numPr>
+                <w:ilvl w:val="0"/>
+                <w:numId w:val="33"/>
+              </w:numPr>
+              <w:spacing w:before="60"/>
+              <w:rPr>
+                <w:lang w:val="pt-BR"/>
+              </w:rPr>
+            </w:pPr>
+            <w:r>
+              <w:rPr>
+                <w:lang w:val="pt-BR"/>
+              </w:rPr>
+              <w:t>Criar Tela Localizar Veículo</w:t>
+            </w:r>
+          </w:p>
+          <w:p>
+            <w:pPr>
+              <w:pStyle w:val="Corpodetexto"/>
+              <w:numPr>
+                <w:ilvl w:val="0"/>
+                <w:numId w:val="33"/>
+              </w:numPr>
+              <w:spacing w:before="60"/>
+              <w:rPr>
+                <w:lang w:val="pt-BR"/>
+              </w:rPr>
+            </w:pPr>
+            <w:r>
+              <w:rPr>
+                <w:lang w:val="pt-BR"/>
+              </w:rPr>
+              <w:t xml:space="preserve">Teste </w:t>
+            </w:r>
+            <w:proofErr w:type="gramStart"/>
+            <w:r>
+              <w:rPr>
+                <w:lang w:val="pt-BR"/>
+              </w:rPr>
+              <w:t>d</w:t>
+            </w:r>
+            <w:r>
+              <w:rPr>
+                <w:lang w:val="pt-BR"/>
+              </w:rPr>
+              <w:t>a Tela Localizar</w:t>
+            </w:r>
+            <w:proofErr w:type="gramEnd"/>
+            <w:r>
+              <w:rPr>
+                <w:lang w:val="pt-BR"/>
+              </w:rPr>
+              <w:t xml:space="preserve"> </w:t>
+            </w:r>
+            <w:r>
+              <w:rPr>
+                <w:lang w:val="pt-BR"/>
+              </w:rPr>
+              <w:t>Veículo</w:t>
+            </w:r>
+          </w:p>
+        </w:tc>
+        <w:tc>
+          <w:tcPr>
+            <w:tcW w:w="1828" w:type="dxa"/>
+          </w:tcPr>
+          <w:p>
+            <w:pPr>
+              <w:pStyle w:val="Corpodetexto"/>
+              <w:spacing w:before="60"/>
+              <w:ind w:left="0"/>
+              <w:rPr>
+                <w:lang w:val="pt-BR"/>
+              </w:rPr>
+            </w:pPr>
+            <w:r>
+              <w:rPr>
+                <w:lang w:val="pt-BR"/>
+              </w:rPr>
+              <w:t>Período</w:t>
+            </w:r>
+          </w:p>
+          <w:p>
+            <w:pPr>
+              <w:pStyle w:val="Corpodetexto"/>
+              <w:spacing w:before="60"/>
+              <w:ind w:left="0"/>
+              <w:jc w:val="center"/>
+              <w:rPr>
+                <w:lang w:val="pt-BR"/>
+              </w:rPr>
+            </w:pPr>
+            <w:r>
+              <w:rPr>
+                <w:lang w:val="pt-BR"/>
+              </w:rPr>
+              <w:t>26</w:t>
+            </w:r>
+            <w:r>
+              <w:rPr>
+                <w:lang w:val="pt-BR"/>
+              </w:rPr>
+              <w:t>/11/2013</w:t>
+            </w:r>
+          </w:p>
+          <w:p>
+            <w:pPr>
+              <w:pStyle w:val="Corpodetexto"/>
+              <w:spacing w:before="60"/>
+              <w:ind w:left="0"/>
+              <w:jc w:val="center"/>
+              <w:rPr>
+                <w:lang w:val="pt-BR"/>
+              </w:rPr>
+            </w:pPr>
+            <w:proofErr w:type="gramStart"/>
+            <w:r>
+              <w:rPr>
+                <w:lang w:val="pt-BR"/>
+              </w:rPr>
+              <w:t>à</w:t>
+            </w:r>
+            <w:proofErr w:type="gramEnd"/>
+          </w:p>
+          <w:p>
+            <w:pPr>
+              <w:pStyle w:val="Corpodetexto"/>
+              <w:spacing w:before="60"/>
+              <w:ind w:left="0"/>
+              <w:rPr>
+                <w:lang w:val="pt-BR"/>
+              </w:rPr>
+            </w:pPr>
+            <w:r>
+              <w:rPr>
+                <w:lang w:val="pt-BR"/>
+              </w:rPr>
+              <w:t xml:space="preserve">      02/12</w:t>
+            </w:r>
+            <w:r>
+              <w:rPr>
+                <w:lang w:val="pt-BR"/>
+              </w:rPr>
+              <w:t>/2013</w:t>
+            </w:r>
+          </w:p>
+        </w:tc>
+        <w:tc>
+          <w:tcPr>
+            <w:tcW w:w="1335" w:type="dxa"/>
+          </w:tcPr>
+          <w:p>
+            <w:pPr>
+              <w:pStyle w:val="Corpodetexto"/>
+              <w:spacing w:before="60"/>
+              <w:ind w:left="0"/>
+            </w:pPr>
+            <w:r>
+              <w:t>15</w:t>
+            </w:r>
+          </w:p>
+          <w:p>
+            <w:pPr>
+              <w:pStyle w:val="Corpodetexto"/>
+              <w:spacing w:before="60"/>
+              <w:ind w:left="0"/>
+              <w:rPr>
+                <w:lang w:val="pt-BR"/>
+              </w:rPr>
+            </w:pPr>
+          </w:p>
+        </w:tc>
+      </w:tr>
+      <w:tr>
+        <w:tc>
+          <w:tcPr>
+            <w:tcW w:w="1418" w:type="dxa"/>
+          </w:tcPr>
+          <w:p>
+            <w:pPr>
+              <w:pStyle w:val="Corpodetexto"/>
+              <w:spacing w:before="60"/>
+              <w:ind w:left="0"/>
+              <w:rPr>
+                <w:lang w:val="pt-BR"/>
+              </w:rPr>
+            </w:pPr>
+            <w:r>
+              <w:rPr>
+                <w:lang w:val="pt-BR"/>
+              </w:rPr>
               <w:t>Entrega</w:t>
             </w:r>
           </w:p>
@@ -4052,40 +4464,68 @@
       </w:r>
       <w:proofErr w:type="spellEnd"/>
     </w:p>
+    <w:p/>
     <w:p>
       <w:pPr>
         <w:pStyle w:val="Corpodetexto"/>
         <w:ind w:left="426" w:firstLine="360"/>
         <w:rPr>
-          <w:color w:val="000000" w:themeColor="text1"/>
-          <w:lang w:val="pt-BR"/>
-        </w:rPr>
-      </w:pPr>
-      <w:r>
-        <w:rPr>
           <w:rFonts w:ascii="Times" w:hAnsi="Times"/>
           <w:color w:val="000000" w:themeColor="text1"/>
           <w:lang w:val="pt-BR"/>
         </w:rPr>
-        <w:t xml:space="preserve">Identificamos que os recursos devem ser </w:t>
-      </w:r>
-      <w:proofErr w:type="gramStart"/>
+      </w:pPr>
       <w:r>
         <w:rPr>
           <w:rFonts w:ascii="Times" w:hAnsi="Times"/>
           <w:color w:val="000000" w:themeColor="text1"/>
           <w:lang w:val="pt-BR"/>
         </w:rPr>
-        <w:t>melhor</w:t>
-      </w:r>
-      <w:proofErr w:type="gramEnd"/>
+        <w:t xml:space="preserve">Identificamos que os recursos devem ser </w:t>
+      </w:r>
+      <w:proofErr w:type="gramStart"/>
       <w:r>
         <w:rPr>
           <w:rFonts w:ascii="Times" w:hAnsi="Times"/>
           <w:color w:val="000000" w:themeColor="text1"/>
           <w:lang w:val="pt-BR"/>
         </w:rPr>
-        <w:t xml:space="preserve"> gerenciados quando se tem um projeto com equipes internas e externas envolvidas ao mesmo tempo.</w:t>
+        <w:t>melhor</w:t>
+      </w:r>
+      <w:proofErr w:type="gramEnd"/>
+      <w:r>
+        <w:rPr>
+          <w:rFonts w:ascii="Times" w:hAnsi="Times"/>
+          <w:color w:val="000000" w:themeColor="text1"/>
+          <w:lang w:val="pt-BR"/>
+        </w:rPr>
+        <w:t xml:space="preserve"> gerenciados quando temos</w:t>
+      </w:r>
+      <w:r>
+        <w:rPr>
+          <w:rFonts w:ascii="Times" w:hAnsi="Times"/>
+          <w:color w:val="000000" w:themeColor="text1"/>
+          <w:lang w:val="pt-BR"/>
+        </w:rPr>
+        <w:t xml:space="preserve"> um projeto com equipes internas e externas envolvidas ao mesmo tempo.</w:t>
+      </w:r>
+    </w:p>
+    <w:p>
+      <w:pPr>
+        <w:pStyle w:val="Corpodetexto"/>
+        <w:ind w:left="426" w:firstLine="360"/>
+        <w:rPr>
+          <w:color w:val="000000" w:themeColor="text1"/>
+          <w:lang w:val="pt-BR"/>
+        </w:rPr>
+      </w:pPr>
+      <w:r>
+        <w:rPr>
+          <w:rFonts w:ascii="Times" w:hAnsi="Times"/>
+          <w:color w:val="000000" w:themeColor="text1"/>
+          <w:lang w:val="pt-BR"/>
+        </w:rPr>
+        <w:t>A documentação da API do Google é bastante rica de informações e foi necessário um tempo maior do que o previsto para a familiarização da equipe de desenvolvimento.</w:t>
       </w:r>
     </w:p>
     <w:p>
@@ -4516,7 +4956,13 @@
             <w:rPr>
               <w:lang w:val="pt-BR"/>
             </w:rPr>
-            <w:t xml:space="preserve">  Data: 22/</w:t>
+            <w:t xml:space="preserve">  Data: 02</w:t>
+          </w:r>
+          <w:r>
+            <w:rPr>
+              <w:lang w:val="pt-BR"/>
+            </w:rPr>
+            <w:t>/</w:t>
           </w:r>
           <w:r>
             <w:rPr>
@@ -6967,6 +7413,95 @@
     </w:lvl>
   </w:abstractNum>
   <w:abstractNum w:abstractNumId="25">
+    <w:nsid w:val="5E9D03EC"/>
+    <w:multiLevelType w:val="hybridMultilevel"/>
+    <w:tmpl w:val="BFA25414"/>
+    <w:lvl w:ilvl="0" w:tplc="0416000F">
+      <w:start w:val="1"/>
+      <w:numFmt w:val="decimal"/>
+      <w:lvlText w:val="%1."/>
+      <w:lvlJc w:val="left"/>
+      <w:pPr>
+        <w:ind w:left="720" w:hanging="360"/>
+      </w:pPr>
+      <w:rPr>
+        <w:rFonts w:hint="default"/>
+      </w:rPr>
+    </w:lvl>
+    <w:lvl w:ilvl="1" w:tplc="04160019" w:tentative="1">
+      <w:start w:val="1"/>
+      <w:numFmt w:val="lowerLetter"/>
+      <w:lvlText w:val="%2."/>
+      <w:lvlJc w:val="left"/>
+      <w:pPr>
+        <w:ind w:left="1440" w:hanging="360"/>
+      </w:pPr>
+    </w:lvl>
+    <w:lvl w:ilvl="2" w:tplc="0416001B" w:tentative="1">
+      <w:start w:val="1"/>
+      <w:numFmt w:val="lowerRoman"/>
+      <w:lvlText w:val="%3."/>
+      <w:lvlJc w:val="right"/>
+      <w:pPr>
+        <w:ind w:left="2160" w:hanging="180"/>
+      </w:pPr>
+    </w:lvl>
+    <w:lvl w:ilvl="3" w:tplc="0416000F" w:tentative="1">
+      <w:start w:val="1"/>
+      <w:numFmt w:val="decimal"/>
+      <w:lvlText w:val="%4."/>
+      <w:lvlJc w:val="left"/>
+      <w:pPr>
+        <w:ind w:left="2880" w:hanging="360"/>
+      </w:pPr>
+    </w:lvl>
+    <w:lvl w:ilvl="4" w:tplc="04160019" w:tentative="1">
+      <w:start w:val="1"/>
+      <w:numFmt w:val="lowerLetter"/>
+      <w:lvlText w:val="%5."/>
+      <w:lvlJc w:val="left"/>
+      <w:pPr>
+        <w:ind w:left="3600" w:hanging="360"/>
+      </w:pPr>
+    </w:lvl>
+    <w:lvl w:ilvl="5" w:tplc="0416001B" w:tentative="1">
+      <w:start w:val="1"/>
+      <w:numFmt w:val="lowerRoman"/>
+      <w:lvlText w:val="%6."/>
+      <w:lvlJc w:val="right"/>
+      <w:pPr>
+        <w:ind w:left="4320" w:hanging="180"/>
+      </w:pPr>
+    </w:lvl>
+    <w:lvl w:ilvl="6" w:tplc="0416000F" w:tentative="1">
+      <w:start w:val="1"/>
+      <w:numFmt w:val="decimal"/>
+      <w:lvlText w:val="%7."/>
+      <w:lvlJc w:val="left"/>
+      <w:pPr>
+        <w:ind w:left="5040" w:hanging="360"/>
+      </w:pPr>
+    </w:lvl>
+    <w:lvl w:ilvl="7" w:tplc="04160019" w:tentative="1">
+      <w:start w:val="1"/>
+      <w:numFmt w:val="lowerLetter"/>
+      <w:lvlText w:val="%8."/>
+      <w:lvlJc w:val="left"/>
+      <w:pPr>
+        <w:ind w:left="5760" w:hanging="360"/>
+      </w:pPr>
+    </w:lvl>
+    <w:lvl w:ilvl="8" w:tplc="0416001B" w:tentative="1">
+      <w:start w:val="1"/>
+      <w:numFmt w:val="lowerRoman"/>
+      <w:lvlText w:val="%9."/>
+      <w:lvlJc w:val="right"/>
+      <w:pPr>
+        <w:ind w:left="6480" w:hanging="180"/>
+      </w:pPr>
+    </w:lvl>
+  </w:abstractNum>
+  <w:abstractNum w:abstractNumId="26">
     <w:nsid w:val="6A7B327F"/>
     <w:multiLevelType w:val="hybridMultilevel"/>
     <w:tmpl w:val="335E1E8E"/>
@@ -7083,7 +7618,7 @@
       </w:pPr>
     </w:lvl>
   </w:abstractNum>
-  <w:abstractNum w:abstractNumId="26">
+  <w:abstractNum w:abstractNumId="27">
     <w:nsid w:val="6BF72E4F"/>
     <w:multiLevelType w:val="hybridMultilevel"/>
     <w:tmpl w:val="E1EE20AC"/>
@@ -7172,7 +7707,7 @@
       </w:pPr>
     </w:lvl>
   </w:abstractNum>
-  <w:abstractNum w:abstractNumId="27">
+  <w:abstractNum w:abstractNumId="28">
     <w:nsid w:val="6CCA435F"/>
     <w:multiLevelType w:val="hybridMultilevel"/>
     <w:tmpl w:val="A740C954"/>
@@ -7261,7 +7796,7 @@
       </w:pPr>
     </w:lvl>
   </w:abstractNum>
-  <w:abstractNum w:abstractNumId="28">
+  <w:abstractNum w:abstractNumId="29">
     <w:nsid w:val="6ECA7869"/>
     <w:multiLevelType w:val="hybridMultilevel"/>
     <w:tmpl w:val="F01AA1BA"/>
@@ -7401,7 +7936,7 @@
       </w:rPr>
     </w:lvl>
   </w:abstractNum>
-  <w:abstractNum w:abstractNumId="29">
+  <w:abstractNum w:abstractNumId="30">
     <w:nsid w:val="71D262F6"/>
     <w:multiLevelType w:val="hybridMultilevel"/>
     <w:tmpl w:val="C9787F54"/>
@@ -7490,7 +8025,7 @@
       </w:pPr>
     </w:lvl>
   </w:abstractNum>
-  <w:abstractNum w:abstractNumId="30">
+  <w:abstractNum w:abstractNumId="31">
     <w:nsid w:val="72C418B4"/>
     <w:multiLevelType w:val="hybridMultilevel"/>
     <w:tmpl w:val="C8BC54E2"/>
@@ -7579,7 +8114,7 @@
       </w:pPr>
     </w:lvl>
   </w:abstractNum>
-  <w:abstractNum w:abstractNumId="31">
+  <w:abstractNum w:abstractNumId="32">
     <w:nsid w:val="78D42EE2"/>
     <w:multiLevelType w:val="multilevel"/>
     <w:tmpl w:val="BE4E5626"/>
@@ -7695,7 +8230,7 @@
       </w:pPr>
     </w:lvl>
   </w:abstractNum>
-  <w:abstractNum w:abstractNumId="32">
+  <w:abstractNum w:abstractNumId="33">
     <w:nsid w:val="7E9B626D"/>
     <w:multiLevelType w:val="multilevel"/>
     <w:tmpl w:val="2B5CE9E2"/>
@@ -7790,19 +8325,19 @@
     <w:abstractNumId w:val="7"/>
   </w:num>
   <w:num w:numId="7">
-    <w:abstractNumId w:val="32"/>
+    <w:abstractNumId w:val="33"/>
   </w:num>
   <w:num w:numId="8">
-    <w:abstractNumId w:val="25"/>
+    <w:abstractNumId w:val="26"/>
   </w:num>
   <w:num w:numId="9">
-    <w:abstractNumId w:val="31"/>
+    <w:abstractNumId w:val="32"/>
   </w:num>
   <w:num w:numId="10">
     <w:abstractNumId w:val="6"/>
   </w:num>
   <w:num w:numId="11">
-    <w:abstractNumId w:val="28"/>
+    <w:abstractNumId w:val="29"/>
   </w:num>
   <w:num w:numId="12">
     <w:abstractNumId w:val="1"/>
@@ -7832,7 +8367,7 @@
     <w:abstractNumId w:val="20"/>
   </w:num>
   <w:num w:numId="21">
-    <w:abstractNumId w:val="26"/>
+    <w:abstractNumId w:val="27"/>
   </w:num>
   <w:num w:numId="22">
     <w:abstractNumId w:val="23"/>
@@ -7841,7 +8376,7 @@
     <w:abstractNumId w:val="22"/>
   </w:num>
   <w:num w:numId="24">
-    <w:abstractNumId w:val="27"/>
+    <w:abstractNumId w:val="28"/>
   </w:num>
   <w:num w:numId="25">
     <w:abstractNumId w:val="8"/>
@@ -7850,13 +8385,13 @@
     <w:abstractNumId w:val="16"/>
   </w:num>
   <w:num w:numId="27">
-    <w:abstractNumId w:val="29"/>
+    <w:abstractNumId w:val="30"/>
   </w:num>
   <w:num w:numId="28">
     <w:abstractNumId w:val="12"/>
   </w:num>
   <w:num w:numId="29">
-    <w:abstractNumId w:val="30"/>
+    <w:abstractNumId w:val="31"/>
   </w:num>
   <w:num w:numId="30">
     <w:abstractNumId w:val="24"/>
@@ -7869,6 +8404,9 @@
   </w:num>
   <w:num w:numId="33">
     <w:abstractNumId w:val="5"/>
+  </w:num>
+  <w:num w:numId="34">
+    <w:abstractNumId w:val="25"/>
   </w:num>
 </w:numbering>
 </file>
@@ -9970,7 +10508,7 @@
 </file>
 
 <file path=customXml/itemProps1.xml><?xml version="1.0" encoding="utf-8"?>
-<ds:datastoreItem xmlns:ds="http://schemas.openxmlformats.org/officeDocument/2006/customXml" ds:itemID="{B16013F4-3A67-4D99-BF4D-5596F9433938}">
+<ds:datastoreItem xmlns:ds="http://schemas.openxmlformats.org/officeDocument/2006/customXml" ds:itemID="{606437D3-8E91-4FBF-A01D-569FCF13ED61}">
   <ds:schemaRefs>
     <ds:schemaRef ds:uri="http://schemas.openxmlformats.org/officeDocument/2006/bibliography"/>
   </ds:schemaRefs>

</xml_diff>